<commit_message>
Se agrega la tabla de divisiones de primer, segundo, tercer y cuarto orden, tambien se ajusta el informe
</commit_message>
<xml_diff>
--- a/PARCIAL-2.docx
+++ b/PARCIAL-2.docx
@@ -538,8 +538,18 @@
           <w:sz w:val="24"/>
           <w:szCs w:val="24"/>
         </w:rPr>
-        <w:t>……………………………………………………….</w:t>
-      </w:r>
+        <w:t>…………………………………………………</w:t>
+      </w:r>
+      <w:proofErr w:type="gramStart"/>
+      <w:r>
+        <w:rPr>
+          <w:color w:val="000000"/>
+          <w:sz w:val="24"/>
+          <w:szCs w:val="24"/>
+        </w:rPr>
+        <w:t>…….</w:t>
+      </w:r>
+      <w:proofErr w:type="gramEnd"/>
       <w:r>
         <w:rPr>
           <w:color w:val="000000"/>
@@ -1767,7 +1777,16 @@
           <w:sz w:val="24"/>
           <w:szCs w:val="24"/>
         </w:rPr>
-        <w:t>Capturas de pantalla  ..</w:t>
+        <w:t xml:space="preserve">Capturas de </w:t>
+      </w:r>
+      <w:proofErr w:type="gramStart"/>
+      <w:r>
+        <w:rPr>
+          <w:color w:val="000000"/>
+          <w:sz w:val="24"/>
+          <w:szCs w:val="24"/>
+        </w:rPr>
+        <w:t>pantalla  ..</w:t>
       </w:r>
       <w:r>
         <w:rPr>
@@ -1777,6 +1796,7 @@
         </w:rPr>
         <w:t>.......................................................................</w:t>
       </w:r>
+      <w:proofErr w:type="gramEnd"/>
       <w:r>
         <w:rPr>
           <w:color w:val="000000"/>
@@ -12978,7 +12998,27 @@
           <w:sz w:val="24"/>
           <w:szCs w:val="24"/>
         </w:rPr>
-        <w:t xml:space="preserve">La manera más conocida para calcular la representación de Newton del polinomio interpolante, está basada en el método de diferencias divididas. Una gran ventaja sobre la forma clásica del método de Lagrange es que podemos agregar más nodos a la tabla de datos y obtener el polinomio interpolante sin tener que recalcular todo. Comparado con la forma modificada de Lagrange, no hay ganancia y más bien esta última forma es más estable. </w:t>
+        <w:t xml:space="preserve">La manera más conocida para calcular la representación de Newton del polinomio </w:t>
+      </w:r>
+      <w:proofErr w:type="gramStart"/>
+      <w:r>
+        <w:rPr>
+          <w:rFonts w:eastAsia="Calibri"/>
+          <w:color w:val="000000"/>
+          <w:sz w:val="24"/>
+          <w:szCs w:val="24"/>
+        </w:rPr>
+        <w:t>interpolante,</w:t>
+      </w:r>
+      <w:proofErr w:type="gramEnd"/>
+      <w:r>
+        <w:rPr>
+          <w:rFonts w:eastAsia="Calibri"/>
+          <w:color w:val="000000"/>
+          <w:sz w:val="24"/>
+          <w:szCs w:val="24"/>
+        </w:rPr>
+        <w:t xml:space="preserve"> está basada en el método de diferencias divididas. Una gran ventaja sobre la forma clásica del método de Lagrange es que podemos agregar más nodos a la tabla de datos y obtener el polinomio interpolante sin tener que recalcular todo. Comparado con la forma modificada de Lagrange, no hay ganancia y más bien esta última forma es más estable. </w:t>
       </w:r>
       <w:proofErr w:type="spellStart"/>
       <w:r>
@@ -13018,7 +13058,27 @@
           <w:sz w:val="24"/>
           <w:szCs w:val="24"/>
         </w:rPr>
-        <w:t xml:space="preserve"> usando el hecho de que P(xi ) = </w:t>
+        <w:t xml:space="preserve"> usando el hecho de que </w:t>
+      </w:r>
+      <w:proofErr w:type="gramStart"/>
+      <w:r>
+        <w:rPr>
+          <w:rFonts w:eastAsia="Calibri"/>
+          <w:color w:val="000000"/>
+          <w:sz w:val="24"/>
+          <w:szCs w:val="24"/>
+        </w:rPr>
+        <w:t>P(</w:t>
+      </w:r>
+      <w:proofErr w:type="gramEnd"/>
+      <w:r>
+        <w:rPr>
+          <w:rFonts w:eastAsia="Calibri"/>
+          <w:color w:val="000000"/>
+          <w:sz w:val="24"/>
+          <w:szCs w:val="24"/>
+        </w:rPr>
+        <w:t xml:space="preserve">xi ) = </w:t>
       </w:r>
       <w:proofErr w:type="spellStart"/>
       <w:r>
@@ -14515,6 +14575,392 @@
           <w:right w:val="nil"/>
           <w:between w:val="nil"/>
         </w:pBdr>
+        <w:spacing w:line="240" w:lineRule="auto"/>
+        <w:ind w:left="-851" w:right="1266"/>
+        <w:jc w:val="both"/>
+        <w:rPr>
+          <w:rFonts w:eastAsia="Calibri"/>
+          <w:color w:val="000000"/>
+          <w:sz w:val="24"/>
+          <w:szCs w:val="24"/>
+        </w:rPr>
+      </w:pPr>
+      <w:r>
+        <w:rPr>
+          <w:rFonts w:eastAsia="Calibri"/>
+          <w:color w:val="000000"/>
+          <w:sz w:val="24"/>
+          <w:szCs w:val="24"/>
+        </w:rPr>
+        <w:lastRenderedPageBreak/>
+        <w:t xml:space="preserve">El polinomio de </w:t>
+      </w:r>
+      <w:r>
+        <w:rPr>
+          <w:rFonts w:eastAsia="Calibri"/>
+          <w:color w:val="000000"/>
+          <w:sz w:val="24"/>
+          <w:szCs w:val="24"/>
+        </w:rPr>
+        <w:t>interpolación</w:t>
+      </w:r>
+      <w:r>
+        <w:rPr>
+          <w:rFonts w:eastAsia="Calibri"/>
+          <w:color w:val="000000"/>
+          <w:sz w:val="24"/>
+          <w:szCs w:val="24"/>
+        </w:rPr>
+        <w:t xml:space="preserve"> con diferencias </w:t>
+      </w:r>
+      <w:r>
+        <w:rPr>
+          <w:rFonts w:eastAsia="Calibri"/>
+          <w:color w:val="000000"/>
+          <w:sz w:val="24"/>
+          <w:szCs w:val="24"/>
+        </w:rPr>
+        <w:t>divididas</w:t>
+      </w:r>
+      <w:r>
+        <w:rPr>
+          <w:rFonts w:eastAsia="Calibri"/>
+          <w:color w:val="000000"/>
+          <w:sz w:val="24"/>
+          <w:szCs w:val="24"/>
+        </w:rPr>
+        <w:t xml:space="preserve"> de Newton, entre otros</w:t>
+      </w:r>
+      <w:r>
+        <w:rPr>
+          <w:rFonts w:eastAsia="Calibri"/>
+          <w:color w:val="000000"/>
+          <w:sz w:val="24"/>
+          <w:szCs w:val="24"/>
+        </w:rPr>
+        <w:t xml:space="preserve">, es la forma </w:t>
+      </w:r>
+      <w:r>
+        <w:rPr>
+          <w:rFonts w:eastAsia="Calibri"/>
+          <w:color w:val="000000"/>
+          <w:sz w:val="24"/>
+          <w:szCs w:val="24"/>
+        </w:rPr>
+        <w:t>más</w:t>
+      </w:r>
+      <w:r>
+        <w:rPr>
+          <w:rFonts w:eastAsia="Calibri"/>
+          <w:color w:val="000000"/>
+          <w:sz w:val="24"/>
+          <w:szCs w:val="24"/>
+        </w:rPr>
+        <w:t xml:space="preserve"> popular, además la mas útil. S</w:t>
+      </w:r>
+      <w:r>
+        <w:rPr>
+          <w:rFonts w:eastAsia="Calibri"/>
+          <w:color w:val="000000"/>
+          <w:sz w:val="24"/>
+          <w:szCs w:val="24"/>
+        </w:rPr>
+        <w:t xml:space="preserve">e dice que la forma mas simple de interpolar es </w:t>
+      </w:r>
+      <w:r>
+        <w:rPr>
+          <w:rFonts w:eastAsia="Calibri"/>
+          <w:color w:val="000000"/>
+          <w:sz w:val="24"/>
+          <w:szCs w:val="24"/>
+        </w:rPr>
+        <w:t>conectando dos puntos con una línea recta.</w:t>
+      </w:r>
+      <w:r>
+        <w:rPr>
+          <w:rFonts w:eastAsia="Calibri"/>
+          <w:color w:val="000000"/>
+          <w:sz w:val="24"/>
+          <w:szCs w:val="24"/>
+        </w:rPr>
+        <w:t xml:space="preserve"> </w:t>
+      </w:r>
+    </w:p>
+    <w:p>
+      <w:pPr>
+        <w:widowControl w:val="0"/>
+        <w:pBdr>
+          <w:top w:val="nil"/>
+          <w:left w:val="nil"/>
+          <w:bottom w:val="nil"/>
+          <w:right w:val="nil"/>
+          <w:between w:val="nil"/>
+        </w:pBdr>
+        <w:spacing w:line="240" w:lineRule="auto"/>
+        <w:ind w:left="-851" w:right="1266"/>
+        <w:jc w:val="both"/>
+        <w:rPr>
+          <w:rFonts w:eastAsia="Calibri"/>
+          <w:color w:val="000000"/>
+          <w:sz w:val="24"/>
+          <w:szCs w:val="24"/>
+        </w:rPr>
+      </w:pPr>
+    </w:p>
+    <w:p>
+      <w:pPr>
+        <w:widowControl w:val="0"/>
+        <w:pBdr>
+          <w:top w:val="nil"/>
+          <w:left w:val="nil"/>
+          <w:bottom w:val="nil"/>
+          <w:right w:val="nil"/>
+          <w:between w:val="nil"/>
+        </w:pBdr>
+        <w:spacing w:line="240" w:lineRule="auto"/>
+        <w:ind w:left="-851" w:right="1266"/>
+        <w:jc w:val="center"/>
+        <w:rPr>
+          <w:rFonts w:eastAsia="Calibri"/>
+          <w:color w:val="000000"/>
+          <w:sz w:val="24"/>
+          <w:szCs w:val="24"/>
+        </w:rPr>
+      </w:pPr>
+      <w:r>
+        <w:rPr>
+          <w:rFonts w:eastAsia="Calibri"/>
+          <w:color w:val="000000"/>
+          <w:sz w:val="24"/>
+          <w:szCs w:val="24"/>
+        </w:rPr>
+        <w:drawing>
+          <wp:inline distT="0" distB="0" distL="0" distR="0" wp14:anchorId="75077C88" wp14:editId="3B4153AF">
+            <wp:extent cx="3505689" cy="2924583"/>
+            <wp:effectExtent l="0" t="0" r="0" b="9525"/>
+            <wp:docPr id="31" name="Imagen 31"/>
+            <wp:cNvGraphicFramePr>
+              <a:graphicFrameLocks xmlns:a="http://schemas.openxmlformats.org/drawingml/2006/main" noChangeAspect="1"/>
+            </wp:cNvGraphicFramePr>
+            <a:graphic xmlns:a="http://schemas.openxmlformats.org/drawingml/2006/main">
+              <a:graphicData uri="http://schemas.openxmlformats.org/drawingml/2006/picture">
+                <pic:pic xmlns:pic="http://schemas.openxmlformats.org/drawingml/2006/picture">
+                  <pic:nvPicPr>
+                    <pic:cNvPr id="1" name=""/>
+                    <pic:cNvPicPr/>
+                  </pic:nvPicPr>
+                  <pic:blipFill>
+                    <a:blip r:embed="rId32"/>
+                    <a:stretch>
+                      <a:fillRect/>
+                    </a:stretch>
+                  </pic:blipFill>
+                  <pic:spPr>
+                    <a:xfrm>
+                      <a:off x="0" y="0"/>
+                      <a:ext cx="3505689" cy="2924583"/>
+                    </a:xfrm>
+                    <a:prstGeom prst="rect">
+                      <a:avLst/>
+                    </a:prstGeom>
+                  </pic:spPr>
+                </pic:pic>
+              </a:graphicData>
+            </a:graphic>
+          </wp:inline>
+        </w:drawing>
+      </w:r>
+    </w:p>
+    <w:p>
+      <w:pPr>
+        <w:widowControl w:val="0"/>
+        <w:pBdr>
+          <w:top w:val="nil"/>
+          <w:left w:val="nil"/>
+          <w:bottom w:val="nil"/>
+          <w:right w:val="nil"/>
+          <w:between w:val="nil"/>
+        </w:pBdr>
+        <w:spacing w:line="240" w:lineRule="auto"/>
+        <w:ind w:left="-851" w:right="1266"/>
+        <w:jc w:val="center"/>
+        <w:rPr>
+          <w:rFonts w:eastAsia="Calibri"/>
+          <w:color w:val="000000"/>
+          <w:sz w:val="24"/>
+          <w:szCs w:val="24"/>
+        </w:rPr>
+      </w:pPr>
+    </w:p>
+    <w:p>
+      <w:pPr>
+        <w:widowControl w:val="0"/>
+        <w:pBdr>
+          <w:top w:val="nil"/>
+          <w:left w:val="nil"/>
+          <w:bottom w:val="nil"/>
+          <w:right w:val="nil"/>
+          <w:between w:val="nil"/>
+        </w:pBdr>
+        <w:spacing w:line="240" w:lineRule="auto"/>
+        <w:ind w:left="-851" w:right="1266"/>
+        <w:rPr>
+          <w:rFonts w:eastAsia="Calibri"/>
+          <w:color w:val="000000"/>
+          <w:sz w:val="24"/>
+          <w:szCs w:val="24"/>
+        </w:rPr>
+      </w:pPr>
+      <w:r>
+        <w:rPr>
+          <w:rFonts w:eastAsia="Calibri"/>
+          <w:color w:val="000000"/>
+          <w:sz w:val="24"/>
+          <w:szCs w:val="24"/>
+        </w:rPr>
+        <w:t>Se t</w:t>
+      </w:r>
+      <w:r>
+        <w:rPr>
+          <w:rFonts w:eastAsia="Calibri"/>
+          <w:color w:val="000000"/>
+          <w:sz w:val="24"/>
+          <w:szCs w:val="24"/>
+        </w:rPr>
+        <w:t xml:space="preserve">ienen las siguientes interpolaciones </w:t>
+      </w:r>
+      <w:r>
+        <w:rPr>
+          <w:rFonts w:eastAsia="Calibri"/>
+          <w:color w:val="000000"/>
+          <w:sz w:val="24"/>
+          <w:szCs w:val="24"/>
+        </w:rPr>
+        <w:t>dependiendo</w:t>
+      </w:r>
+      <w:r>
+        <w:rPr>
+          <w:rFonts w:eastAsia="Calibri"/>
+          <w:color w:val="000000"/>
+          <w:sz w:val="24"/>
+          <w:szCs w:val="24"/>
+        </w:rPr>
+        <w:t xml:space="preserve"> de cada grado</w:t>
+      </w:r>
+    </w:p>
+    <w:p>
+      <w:pPr>
+        <w:widowControl w:val="0"/>
+        <w:pBdr>
+          <w:top w:val="nil"/>
+          <w:left w:val="nil"/>
+          <w:bottom w:val="nil"/>
+          <w:right w:val="nil"/>
+          <w:between w:val="nil"/>
+        </w:pBdr>
+        <w:spacing w:line="240" w:lineRule="auto"/>
+        <w:ind w:left="-851" w:right="1266"/>
+        <w:rPr>
+          <w:rFonts w:eastAsia="Calibri"/>
+          <w:color w:val="000000"/>
+          <w:sz w:val="24"/>
+          <w:szCs w:val="24"/>
+        </w:rPr>
+      </w:pPr>
+    </w:p>
+    <w:p>
+      <w:pPr>
+        <w:widowControl w:val="0"/>
+        <w:pBdr>
+          <w:top w:val="nil"/>
+          <w:left w:val="nil"/>
+          <w:bottom w:val="nil"/>
+          <w:right w:val="nil"/>
+          <w:between w:val="nil"/>
+        </w:pBdr>
+        <w:spacing w:line="240" w:lineRule="auto"/>
+        <w:ind w:left="-851" w:right="1266"/>
+        <w:rPr>
+          <w:rFonts w:eastAsia="Calibri"/>
+          <w:color w:val="000000"/>
+          <w:sz w:val="24"/>
+          <w:szCs w:val="24"/>
+        </w:rPr>
+      </w:pPr>
+      <w:r>
+        <w:rPr>
+          <w:rFonts w:eastAsia="Calibri"/>
+          <w:color w:val="000000"/>
+          <w:sz w:val="24"/>
+          <w:szCs w:val="24"/>
+        </w:rPr>
+        <w:t xml:space="preserve"> </w:t>
+      </w:r>
+      <w:r>
+        <w:rPr>
+          <w:rFonts w:eastAsia="Calibri"/>
+          <w:noProof/>
+          <w:color w:val="000000"/>
+          <w:sz w:val="24"/>
+          <w:szCs w:val="24"/>
+        </w:rPr>
+        <w:drawing>
+          <wp:inline distT="0" distB="0" distL="0" distR="0" wp14:anchorId="7D60DB1C" wp14:editId="6B39FA3C">
+            <wp:extent cx="6602406" cy="1694789"/>
+            <wp:effectExtent l="0" t="0" r="0" b="1270"/>
+            <wp:docPr id="34" name="Imagen 34"/>
+            <wp:cNvGraphicFramePr>
+              <a:graphicFrameLocks xmlns:a="http://schemas.openxmlformats.org/drawingml/2006/main" noChangeAspect="1"/>
+            </wp:cNvGraphicFramePr>
+            <a:graphic xmlns:a="http://schemas.openxmlformats.org/drawingml/2006/main">
+              <a:graphicData uri="http://schemas.openxmlformats.org/drawingml/2006/picture">
+                <pic:pic xmlns:pic="http://schemas.openxmlformats.org/drawingml/2006/picture">
+                  <pic:nvPicPr>
+                    <pic:cNvPr id="0" name="Picture 4"/>
+                    <pic:cNvPicPr>
+                      <a:picLocks noChangeAspect="1" noChangeArrowheads="1"/>
+                    </pic:cNvPicPr>
+                  </pic:nvPicPr>
+                  <pic:blipFill>
+                    <a:blip r:embed="rId33">
+                      <a:extLst>
+                        <a:ext uri="{28A0092B-C50C-407E-A947-70E740481C1C}">
+                          <a14:useLocalDpi xmlns:a14="http://schemas.microsoft.com/office/drawing/2010/main" val="0"/>
+                        </a:ext>
+                      </a:extLst>
+                    </a:blip>
+                    <a:srcRect/>
+                    <a:stretch>
+                      <a:fillRect/>
+                    </a:stretch>
+                  </pic:blipFill>
+                  <pic:spPr bwMode="auto">
+                    <a:xfrm>
+                      <a:off x="0" y="0"/>
+                      <a:ext cx="6638786" cy="1704127"/>
+                    </a:xfrm>
+                    <a:prstGeom prst="rect">
+                      <a:avLst/>
+                    </a:prstGeom>
+                    <a:noFill/>
+                  </pic:spPr>
+                </pic:pic>
+              </a:graphicData>
+            </a:graphic>
+          </wp:inline>
+        </w:drawing>
+      </w:r>
+    </w:p>
+    <w:p>
+      <w:pPr>
+        <w:widowControl w:val="0"/>
+        <w:pBdr>
+          <w:top w:val="nil"/>
+          <w:left w:val="nil"/>
+          <w:bottom w:val="nil"/>
+          <w:right w:val="nil"/>
+          <w:between w:val="nil"/>
+        </w:pBdr>
         <w:spacing w:before="838" w:line="480" w:lineRule="auto"/>
         <w:ind w:left="-851" w:right="1266"/>
         <w:rPr>
@@ -14535,7 +14981,6 @@
           <w:sz w:val="24"/>
           <w:szCs w:val="24"/>
         </w:rPr>
-        <w:lastRenderedPageBreak/>
         <w:t>3.1.3 Graficas</w:t>
       </w:r>
     </w:p>
@@ -14613,6 +15058,78 @@
         </w:rPr>
         <w:t xml:space="preserve"> Se tienen los siguientes datos confirmados</w:t>
       </w:r>
+      <w:r>
+        <w:rPr>
+          <w:rFonts w:eastAsia="Calibri"/>
+          <w:color w:val="000000"/>
+          <w:sz w:val="24"/>
+          <w:szCs w:val="24"/>
+        </w:rPr>
+        <w:t>.</w:t>
+      </w:r>
+    </w:p>
+    <w:p>
+      <w:pPr>
+        <w:widowControl w:val="0"/>
+        <w:pBdr>
+          <w:top w:val="nil"/>
+          <w:left w:val="nil"/>
+          <w:bottom w:val="nil"/>
+          <w:right w:val="nil"/>
+          <w:between w:val="nil"/>
+        </w:pBdr>
+        <w:spacing w:line="240" w:lineRule="auto"/>
+        <w:ind w:left="-851" w:right="1266"/>
+        <w:jc w:val="both"/>
+        <w:rPr>
+          <w:rFonts w:eastAsia="Calibri"/>
+          <w:color w:val="000000"/>
+          <w:sz w:val="24"/>
+          <w:szCs w:val="24"/>
+        </w:rPr>
+      </w:pPr>
+    </w:p>
+    <w:p>
+      <w:pPr>
+        <w:widowControl w:val="0"/>
+        <w:pBdr>
+          <w:top w:val="nil"/>
+          <w:left w:val="nil"/>
+          <w:bottom w:val="nil"/>
+          <w:right w:val="nil"/>
+          <w:between w:val="nil"/>
+        </w:pBdr>
+        <w:spacing w:line="240" w:lineRule="auto"/>
+        <w:ind w:left="-851" w:right="1266"/>
+        <w:jc w:val="both"/>
+        <w:rPr>
+          <w:rFonts w:eastAsia="Calibri"/>
+          <w:color w:val="000000"/>
+          <w:sz w:val="24"/>
+          <w:szCs w:val="24"/>
+        </w:rPr>
+      </w:pPr>
+    </w:p>
+    <w:p>
+      <w:pPr>
+        <w:widowControl w:val="0"/>
+        <w:pBdr>
+          <w:top w:val="nil"/>
+          <w:left w:val="nil"/>
+          <w:bottom w:val="nil"/>
+          <w:right w:val="nil"/>
+          <w:between w:val="nil"/>
+        </w:pBdr>
+        <w:spacing w:line="240" w:lineRule="auto"/>
+        <w:ind w:left="-851" w:right="1266"/>
+        <w:jc w:val="both"/>
+        <w:rPr>
+          <w:rFonts w:eastAsia="Calibri"/>
+          <w:color w:val="000000"/>
+          <w:sz w:val="24"/>
+          <w:szCs w:val="24"/>
+        </w:rPr>
+      </w:pPr>
     </w:p>
     <w:p>
       <w:pPr>
@@ -14681,6 +15198,7 @@
                 <w:rFonts w:ascii="Calibri" w:eastAsia="Times New Roman" w:hAnsi="Calibri" w:cs="Calibri"/>
                 <w:color w:val="000000"/>
               </w:rPr>
+              <w:lastRenderedPageBreak/>
               <w:t xml:space="preserve">X </w:t>
             </w:r>
           </w:p>
@@ -15439,27 +15957,28 @@
       <w:r>
         <w:rPr>
           <w:rFonts w:eastAsia="Calibri"/>
+          <w:noProof/>
           <w:color w:val="000000"/>
           <w:sz w:val="24"/>
           <w:szCs w:val="24"/>
         </w:rPr>
         <w:drawing>
-          <wp:anchor distT="0" distB="0" distL="114300" distR="114300" simplePos="0" relativeHeight="251666432" behindDoc="1" locked="0" layoutInCell="1" allowOverlap="1" wp14:anchorId="7A0E6304" wp14:editId="695F974A">
+          <wp:anchor distT="0" distB="0" distL="114300" distR="114300" simplePos="0" relativeHeight="251666432" behindDoc="1" locked="0" layoutInCell="1" allowOverlap="1" wp14:anchorId="7A0E6304" wp14:editId="266E5484">
             <wp:simplePos x="0" y="0"/>
             <wp:positionH relativeFrom="column">
               <wp:posOffset>-699135</wp:posOffset>
             </wp:positionH>
             <wp:positionV relativeFrom="paragraph">
-              <wp:posOffset>175895</wp:posOffset>
+              <wp:posOffset>349885</wp:posOffset>
             </wp:positionV>
-            <wp:extent cx="6462395" cy="3784600"/>
-            <wp:effectExtent l="0" t="0" r="0" b="6350"/>
+            <wp:extent cx="6717030" cy="3933825"/>
+            <wp:effectExtent l="0" t="0" r="7620" b="9525"/>
             <wp:wrapTight wrapText="bothSides">
               <wp:wrapPolygon edited="0">
                 <wp:start x="0" y="0"/>
-                <wp:lineTo x="0" y="21528"/>
-                <wp:lineTo x="21521" y="21528"/>
-                <wp:lineTo x="21521" y="0"/>
+                <wp:lineTo x="0" y="21548"/>
+                <wp:lineTo x="21563" y="21548"/>
+                <wp:lineTo x="21563" y="0"/>
                 <wp:lineTo x="0" y="0"/>
               </wp:wrapPolygon>
             </wp:wrapTight>
@@ -15475,7 +15994,7 @@
                     <pic:cNvPicPr/>
                   </pic:nvPicPr>
                   <pic:blipFill>
-                    <a:blip r:embed="rId32">
+                    <a:blip r:embed="rId34">
                       <a:extLst>
                         <a:ext uri="{28A0092B-C50C-407E-A947-70E740481C1C}">
                           <a14:useLocalDpi xmlns:a14="http://schemas.microsoft.com/office/drawing/2010/main" val="0"/>
@@ -15489,7 +16008,7 @@
                   <pic:spPr>
                     <a:xfrm>
                       <a:off x="0" y="0"/>
-                      <a:ext cx="6462395" cy="3784600"/>
+                      <a:ext cx="6717030" cy="3933825"/>
                     </a:xfrm>
                     <a:prstGeom prst="rect">
                       <a:avLst/>
@@ -15501,9 +16020,33 @@
             <wp14:sizeRelH relativeFrom="margin">
               <wp14:pctWidth>0</wp14:pctWidth>
             </wp14:sizeRelH>
+            <wp14:sizeRelV relativeFrom="margin">
+              <wp14:pctHeight>0</wp14:pctHeight>
+            </wp14:sizeRelV>
           </wp:anchor>
         </w:drawing>
       </w:r>
+    </w:p>
+    <w:p>
+      <w:pPr>
+        <w:widowControl w:val="0"/>
+        <w:pBdr>
+          <w:top w:val="nil"/>
+          <w:left w:val="nil"/>
+          <w:bottom w:val="nil"/>
+          <w:right w:val="nil"/>
+          <w:between w:val="nil"/>
+        </w:pBdr>
+        <w:spacing w:line="240" w:lineRule="auto"/>
+        <w:ind w:left="-851" w:right="1266"/>
+        <w:jc w:val="both"/>
+        <w:rPr>
+          <w:rFonts w:eastAsia="Calibri"/>
+          <w:color w:val="000000"/>
+          <w:sz w:val="24"/>
+          <w:szCs w:val="24"/>
+        </w:rPr>
+      </w:pPr>
     </w:p>
     <w:p>
       <w:pPr>
@@ -15547,7 +16090,19 @@
           <w:szCs w:val="24"/>
         </w:rPr>
       </w:pPr>
-      <w:r>
+    </w:p>
+    <w:p>
+      <w:pPr>
+        <w:widowControl w:val="0"/>
+        <w:pBdr>
+          <w:top w:val="nil"/>
+          <w:left w:val="nil"/>
+          <w:bottom w:val="nil"/>
+          <w:right w:val="nil"/>
+          <w:between w:val="nil"/>
+        </w:pBdr>
+        <w:spacing w:before="838" w:line="240" w:lineRule="auto"/>
+        <w:ind w:left="-851" w:right="1266"/>
         <w:rPr>
           <w:rFonts w:eastAsia="Calibri"/>
           <w:i/>
@@ -15556,6 +16111,16 @@
           <w:sz w:val="24"/>
           <w:szCs w:val="24"/>
         </w:rPr>
+      </w:pPr>
+      <w:r>
+        <w:rPr>
+          <w:rFonts w:eastAsia="Calibri"/>
+          <w:i/>
+          <w:iCs/>
+          <w:color w:val="000000"/>
+          <w:sz w:val="24"/>
+          <w:szCs w:val="24"/>
+        </w:rPr>
         <w:lastRenderedPageBreak/>
         <w:t>3.1.4 Capturas de pantalla</w:t>
       </w:r>
@@ -15659,12 +16224,853 @@
           <w:szCs w:val="24"/>
         </w:rPr>
       </w:pPr>
-      <w:r>
-        <w:rPr>
-          <w:color w:val="000000"/>
-          <w:sz w:val="24"/>
-          <w:szCs w:val="24"/>
-        </w:rPr>
+    </w:p>
+    <w:p>
+      <w:pPr>
+        <w:widowControl w:val="0"/>
+        <w:pBdr>
+          <w:top w:val="nil"/>
+          <w:left w:val="nil"/>
+          <w:bottom w:val="nil"/>
+          <w:right w:val="nil"/>
+          <w:between w:val="nil"/>
+        </w:pBdr>
+        <w:spacing w:line="240" w:lineRule="auto"/>
+        <w:ind w:left="-851" w:right="1266"/>
+        <w:jc w:val="center"/>
+        <w:rPr>
+          <w:color w:val="000000"/>
+          <w:sz w:val="24"/>
+          <w:szCs w:val="24"/>
+        </w:rPr>
+      </w:pPr>
+    </w:p>
+    <w:p>
+      <w:pPr>
+        <w:widowControl w:val="0"/>
+        <w:pBdr>
+          <w:top w:val="nil"/>
+          <w:left w:val="nil"/>
+          <w:bottom w:val="nil"/>
+          <w:right w:val="nil"/>
+          <w:between w:val="nil"/>
+        </w:pBdr>
+        <w:spacing w:line="240" w:lineRule="auto"/>
+        <w:ind w:left="-851" w:right="1266"/>
+        <w:jc w:val="center"/>
+        <w:rPr>
+          <w:color w:val="000000"/>
+          <w:sz w:val="24"/>
+          <w:szCs w:val="24"/>
+        </w:rPr>
+      </w:pPr>
+    </w:p>
+    <w:p>
+      <w:pPr>
+        <w:widowControl w:val="0"/>
+        <w:pBdr>
+          <w:top w:val="nil"/>
+          <w:left w:val="nil"/>
+          <w:bottom w:val="nil"/>
+          <w:right w:val="nil"/>
+          <w:between w:val="nil"/>
+        </w:pBdr>
+        <w:spacing w:line="240" w:lineRule="auto"/>
+        <w:ind w:left="-851" w:right="1266"/>
+        <w:jc w:val="center"/>
+        <w:rPr>
+          <w:color w:val="000000"/>
+          <w:sz w:val="24"/>
+          <w:szCs w:val="24"/>
+        </w:rPr>
+      </w:pPr>
+    </w:p>
+    <w:p>
+      <w:pPr>
+        <w:widowControl w:val="0"/>
+        <w:pBdr>
+          <w:top w:val="nil"/>
+          <w:left w:val="nil"/>
+          <w:bottom w:val="nil"/>
+          <w:right w:val="nil"/>
+          <w:between w:val="nil"/>
+        </w:pBdr>
+        <w:spacing w:line="240" w:lineRule="auto"/>
+        <w:ind w:left="-851" w:right="1266"/>
+        <w:jc w:val="center"/>
+        <w:rPr>
+          <w:color w:val="000000"/>
+          <w:sz w:val="24"/>
+          <w:szCs w:val="24"/>
+        </w:rPr>
+      </w:pPr>
+    </w:p>
+    <w:p>
+      <w:pPr>
+        <w:widowControl w:val="0"/>
+        <w:pBdr>
+          <w:top w:val="nil"/>
+          <w:left w:val="nil"/>
+          <w:bottom w:val="nil"/>
+          <w:right w:val="nil"/>
+          <w:between w:val="nil"/>
+        </w:pBdr>
+        <w:spacing w:line="240" w:lineRule="auto"/>
+        <w:ind w:left="-851" w:right="1266"/>
+        <w:jc w:val="center"/>
+        <w:rPr>
+          <w:color w:val="000000"/>
+          <w:sz w:val="24"/>
+          <w:szCs w:val="24"/>
+        </w:rPr>
+      </w:pPr>
+    </w:p>
+    <w:p>
+      <w:pPr>
+        <w:widowControl w:val="0"/>
+        <w:pBdr>
+          <w:top w:val="nil"/>
+          <w:left w:val="nil"/>
+          <w:bottom w:val="nil"/>
+          <w:right w:val="nil"/>
+          <w:between w:val="nil"/>
+        </w:pBdr>
+        <w:spacing w:line="240" w:lineRule="auto"/>
+        <w:ind w:left="-851" w:right="1266"/>
+        <w:jc w:val="center"/>
+        <w:rPr>
+          <w:color w:val="000000"/>
+          <w:sz w:val="24"/>
+          <w:szCs w:val="24"/>
+        </w:rPr>
+      </w:pPr>
+    </w:p>
+    <w:p>
+      <w:pPr>
+        <w:widowControl w:val="0"/>
+        <w:pBdr>
+          <w:top w:val="nil"/>
+          <w:left w:val="nil"/>
+          <w:bottom w:val="nil"/>
+          <w:right w:val="nil"/>
+          <w:between w:val="nil"/>
+        </w:pBdr>
+        <w:spacing w:line="240" w:lineRule="auto"/>
+        <w:ind w:left="-851" w:right="1266"/>
+        <w:jc w:val="center"/>
+        <w:rPr>
+          <w:color w:val="000000"/>
+          <w:sz w:val="24"/>
+          <w:szCs w:val="24"/>
+        </w:rPr>
+      </w:pPr>
+    </w:p>
+    <w:p>
+      <w:pPr>
+        <w:widowControl w:val="0"/>
+        <w:pBdr>
+          <w:top w:val="nil"/>
+          <w:left w:val="nil"/>
+          <w:bottom w:val="nil"/>
+          <w:right w:val="nil"/>
+          <w:between w:val="nil"/>
+        </w:pBdr>
+        <w:spacing w:line="240" w:lineRule="auto"/>
+        <w:ind w:left="-851" w:right="1266"/>
+        <w:jc w:val="center"/>
+        <w:rPr>
+          <w:color w:val="000000"/>
+          <w:sz w:val="24"/>
+          <w:szCs w:val="24"/>
+        </w:rPr>
+      </w:pPr>
+    </w:p>
+    <w:p>
+      <w:pPr>
+        <w:widowControl w:val="0"/>
+        <w:pBdr>
+          <w:top w:val="nil"/>
+          <w:left w:val="nil"/>
+          <w:bottom w:val="nil"/>
+          <w:right w:val="nil"/>
+          <w:between w:val="nil"/>
+        </w:pBdr>
+        <w:spacing w:line="240" w:lineRule="auto"/>
+        <w:ind w:left="-851" w:right="1266"/>
+        <w:jc w:val="center"/>
+        <w:rPr>
+          <w:color w:val="000000"/>
+          <w:sz w:val="24"/>
+          <w:szCs w:val="24"/>
+        </w:rPr>
+      </w:pPr>
+    </w:p>
+    <w:p>
+      <w:pPr>
+        <w:widowControl w:val="0"/>
+        <w:pBdr>
+          <w:top w:val="nil"/>
+          <w:left w:val="nil"/>
+          <w:bottom w:val="nil"/>
+          <w:right w:val="nil"/>
+          <w:between w:val="nil"/>
+        </w:pBdr>
+        <w:spacing w:line="240" w:lineRule="auto"/>
+        <w:ind w:left="-851" w:right="1266"/>
+        <w:jc w:val="center"/>
+        <w:rPr>
+          <w:color w:val="000000"/>
+          <w:sz w:val="24"/>
+          <w:szCs w:val="24"/>
+        </w:rPr>
+      </w:pPr>
+    </w:p>
+    <w:p>
+      <w:pPr>
+        <w:widowControl w:val="0"/>
+        <w:pBdr>
+          <w:top w:val="nil"/>
+          <w:left w:val="nil"/>
+          <w:bottom w:val="nil"/>
+          <w:right w:val="nil"/>
+          <w:between w:val="nil"/>
+        </w:pBdr>
+        <w:spacing w:line="240" w:lineRule="auto"/>
+        <w:ind w:left="-851" w:right="1266"/>
+        <w:jc w:val="center"/>
+        <w:rPr>
+          <w:color w:val="000000"/>
+          <w:sz w:val="24"/>
+          <w:szCs w:val="24"/>
+        </w:rPr>
+      </w:pPr>
+    </w:p>
+    <w:p>
+      <w:pPr>
+        <w:widowControl w:val="0"/>
+        <w:pBdr>
+          <w:top w:val="nil"/>
+          <w:left w:val="nil"/>
+          <w:bottom w:val="nil"/>
+          <w:right w:val="nil"/>
+          <w:between w:val="nil"/>
+        </w:pBdr>
+        <w:spacing w:line="240" w:lineRule="auto"/>
+        <w:ind w:left="-851" w:right="1266"/>
+        <w:jc w:val="center"/>
+        <w:rPr>
+          <w:color w:val="000000"/>
+          <w:sz w:val="24"/>
+          <w:szCs w:val="24"/>
+        </w:rPr>
+      </w:pPr>
+    </w:p>
+    <w:p>
+      <w:pPr>
+        <w:widowControl w:val="0"/>
+        <w:pBdr>
+          <w:top w:val="nil"/>
+          <w:left w:val="nil"/>
+          <w:bottom w:val="nil"/>
+          <w:right w:val="nil"/>
+          <w:between w:val="nil"/>
+        </w:pBdr>
+        <w:spacing w:line="240" w:lineRule="auto"/>
+        <w:ind w:left="-851" w:right="1266"/>
+        <w:jc w:val="center"/>
+        <w:rPr>
+          <w:color w:val="000000"/>
+          <w:sz w:val="24"/>
+          <w:szCs w:val="24"/>
+        </w:rPr>
+      </w:pPr>
+    </w:p>
+    <w:p>
+      <w:pPr>
+        <w:widowControl w:val="0"/>
+        <w:pBdr>
+          <w:top w:val="nil"/>
+          <w:left w:val="nil"/>
+          <w:bottom w:val="nil"/>
+          <w:right w:val="nil"/>
+          <w:between w:val="nil"/>
+        </w:pBdr>
+        <w:spacing w:line="240" w:lineRule="auto"/>
+        <w:ind w:left="-851" w:right="1266"/>
+        <w:jc w:val="center"/>
+        <w:rPr>
+          <w:color w:val="000000"/>
+          <w:sz w:val="24"/>
+          <w:szCs w:val="24"/>
+        </w:rPr>
+      </w:pPr>
+    </w:p>
+    <w:p>
+      <w:pPr>
+        <w:widowControl w:val="0"/>
+        <w:pBdr>
+          <w:top w:val="nil"/>
+          <w:left w:val="nil"/>
+          <w:bottom w:val="nil"/>
+          <w:right w:val="nil"/>
+          <w:between w:val="nil"/>
+        </w:pBdr>
+        <w:spacing w:line="240" w:lineRule="auto"/>
+        <w:ind w:left="-851" w:right="1266"/>
+        <w:jc w:val="center"/>
+        <w:rPr>
+          <w:color w:val="000000"/>
+          <w:sz w:val="24"/>
+          <w:szCs w:val="24"/>
+        </w:rPr>
+      </w:pPr>
+    </w:p>
+    <w:p>
+      <w:pPr>
+        <w:widowControl w:val="0"/>
+        <w:pBdr>
+          <w:top w:val="nil"/>
+          <w:left w:val="nil"/>
+          <w:bottom w:val="nil"/>
+          <w:right w:val="nil"/>
+          <w:between w:val="nil"/>
+        </w:pBdr>
+        <w:spacing w:line="240" w:lineRule="auto"/>
+        <w:ind w:left="-851" w:right="1266"/>
+        <w:jc w:val="center"/>
+        <w:rPr>
+          <w:color w:val="000000"/>
+          <w:sz w:val="24"/>
+          <w:szCs w:val="24"/>
+        </w:rPr>
+      </w:pPr>
+    </w:p>
+    <w:p>
+      <w:pPr>
+        <w:widowControl w:val="0"/>
+        <w:pBdr>
+          <w:top w:val="nil"/>
+          <w:left w:val="nil"/>
+          <w:bottom w:val="nil"/>
+          <w:right w:val="nil"/>
+          <w:between w:val="nil"/>
+        </w:pBdr>
+        <w:spacing w:line="240" w:lineRule="auto"/>
+        <w:ind w:left="-851" w:right="1266"/>
+        <w:jc w:val="center"/>
+        <w:rPr>
+          <w:color w:val="000000"/>
+          <w:sz w:val="24"/>
+          <w:szCs w:val="24"/>
+        </w:rPr>
+      </w:pPr>
+    </w:p>
+    <w:p>
+      <w:pPr>
+        <w:widowControl w:val="0"/>
+        <w:pBdr>
+          <w:top w:val="nil"/>
+          <w:left w:val="nil"/>
+          <w:bottom w:val="nil"/>
+          <w:right w:val="nil"/>
+          <w:between w:val="nil"/>
+        </w:pBdr>
+        <w:spacing w:line="240" w:lineRule="auto"/>
+        <w:ind w:left="-851" w:right="1266"/>
+        <w:jc w:val="center"/>
+        <w:rPr>
+          <w:color w:val="000000"/>
+          <w:sz w:val="24"/>
+          <w:szCs w:val="24"/>
+        </w:rPr>
+      </w:pPr>
+    </w:p>
+    <w:p>
+      <w:pPr>
+        <w:widowControl w:val="0"/>
+        <w:pBdr>
+          <w:top w:val="nil"/>
+          <w:left w:val="nil"/>
+          <w:bottom w:val="nil"/>
+          <w:right w:val="nil"/>
+          <w:between w:val="nil"/>
+        </w:pBdr>
+        <w:spacing w:line="240" w:lineRule="auto"/>
+        <w:ind w:left="-851" w:right="1266"/>
+        <w:jc w:val="center"/>
+        <w:rPr>
+          <w:color w:val="000000"/>
+          <w:sz w:val="24"/>
+          <w:szCs w:val="24"/>
+        </w:rPr>
+      </w:pPr>
+    </w:p>
+    <w:p>
+      <w:pPr>
+        <w:widowControl w:val="0"/>
+        <w:pBdr>
+          <w:top w:val="nil"/>
+          <w:left w:val="nil"/>
+          <w:bottom w:val="nil"/>
+          <w:right w:val="nil"/>
+          <w:between w:val="nil"/>
+        </w:pBdr>
+        <w:spacing w:line="240" w:lineRule="auto"/>
+        <w:ind w:left="-851" w:right="1266"/>
+        <w:jc w:val="center"/>
+        <w:rPr>
+          <w:color w:val="000000"/>
+          <w:sz w:val="24"/>
+          <w:szCs w:val="24"/>
+        </w:rPr>
+      </w:pPr>
+    </w:p>
+    <w:p>
+      <w:pPr>
+        <w:widowControl w:val="0"/>
+        <w:pBdr>
+          <w:top w:val="nil"/>
+          <w:left w:val="nil"/>
+          <w:bottom w:val="nil"/>
+          <w:right w:val="nil"/>
+          <w:between w:val="nil"/>
+        </w:pBdr>
+        <w:spacing w:line="240" w:lineRule="auto"/>
+        <w:ind w:left="-851" w:right="1266"/>
+        <w:jc w:val="center"/>
+        <w:rPr>
+          <w:color w:val="000000"/>
+          <w:sz w:val="24"/>
+          <w:szCs w:val="24"/>
+        </w:rPr>
+      </w:pPr>
+    </w:p>
+    <w:p>
+      <w:pPr>
+        <w:widowControl w:val="0"/>
+        <w:pBdr>
+          <w:top w:val="nil"/>
+          <w:left w:val="nil"/>
+          <w:bottom w:val="nil"/>
+          <w:right w:val="nil"/>
+          <w:between w:val="nil"/>
+        </w:pBdr>
+        <w:spacing w:line="240" w:lineRule="auto"/>
+        <w:ind w:left="-851" w:right="1266"/>
+        <w:jc w:val="center"/>
+        <w:rPr>
+          <w:color w:val="000000"/>
+          <w:sz w:val="24"/>
+          <w:szCs w:val="24"/>
+        </w:rPr>
+      </w:pPr>
+    </w:p>
+    <w:p>
+      <w:pPr>
+        <w:widowControl w:val="0"/>
+        <w:pBdr>
+          <w:top w:val="nil"/>
+          <w:left w:val="nil"/>
+          <w:bottom w:val="nil"/>
+          <w:right w:val="nil"/>
+          <w:between w:val="nil"/>
+        </w:pBdr>
+        <w:spacing w:line="240" w:lineRule="auto"/>
+        <w:ind w:left="-851" w:right="1266"/>
+        <w:jc w:val="center"/>
+        <w:rPr>
+          <w:color w:val="000000"/>
+          <w:sz w:val="24"/>
+          <w:szCs w:val="24"/>
+        </w:rPr>
+      </w:pPr>
+    </w:p>
+    <w:p>
+      <w:pPr>
+        <w:widowControl w:val="0"/>
+        <w:pBdr>
+          <w:top w:val="nil"/>
+          <w:left w:val="nil"/>
+          <w:bottom w:val="nil"/>
+          <w:right w:val="nil"/>
+          <w:between w:val="nil"/>
+        </w:pBdr>
+        <w:spacing w:line="240" w:lineRule="auto"/>
+        <w:ind w:left="-851" w:right="1266"/>
+        <w:jc w:val="center"/>
+        <w:rPr>
+          <w:color w:val="000000"/>
+          <w:sz w:val="24"/>
+          <w:szCs w:val="24"/>
+        </w:rPr>
+      </w:pPr>
+    </w:p>
+    <w:p>
+      <w:pPr>
+        <w:widowControl w:val="0"/>
+        <w:pBdr>
+          <w:top w:val="nil"/>
+          <w:left w:val="nil"/>
+          <w:bottom w:val="nil"/>
+          <w:right w:val="nil"/>
+          <w:between w:val="nil"/>
+        </w:pBdr>
+        <w:spacing w:line="240" w:lineRule="auto"/>
+        <w:ind w:left="-851" w:right="1266"/>
+        <w:jc w:val="center"/>
+        <w:rPr>
+          <w:color w:val="000000"/>
+          <w:sz w:val="24"/>
+          <w:szCs w:val="24"/>
+        </w:rPr>
+      </w:pPr>
+    </w:p>
+    <w:p>
+      <w:pPr>
+        <w:widowControl w:val="0"/>
+        <w:pBdr>
+          <w:top w:val="nil"/>
+          <w:left w:val="nil"/>
+          <w:bottom w:val="nil"/>
+          <w:right w:val="nil"/>
+          <w:between w:val="nil"/>
+        </w:pBdr>
+        <w:spacing w:line="240" w:lineRule="auto"/>
+        <w:ind w:left="-851" w:right="1266"/>
+        <w:jc w:val="center"/>
+        <w:rPr>
+          <w:color w:val="000000"/>
+          <w:sz w:val="24"/>
+          <w:szCs w:val="24"/>
+        </w:rPr>
+      </w:pPr>
+    </w:p>
+    <w:p>
+      <w:pPr>
+        <w:widowControl w:val="0"/>
+        <w:pBdr>
+          <w:top w:val="nil"/>
+          <w:left w:val="nil"/>
+          <w:bottom w:val="nil"/>
+          <w:right w:val="nil"/>
+          <w:between w:val="nil"/>
+        </w:pBdr>
+        <w:spacing w:line="240" w:lineRule="auto"/>
+        <w:ind w:left="-851" w:right="1266"/>
+        <w:jc w:val="center"/>
+        <w:rPr>
+          <w:color w:val="000000"/>
+          <w:sz w:val="24"/>
+          <w:szCs w:val="24"/>
+        </w:rPr>
+      </w:pPr>
+    </w:p>
+    <w:p>
+      <w:pPr>
+        <w:widowControl w:val="0"/>
+        <w:pBdr>
+          <w:top w:val="nil"/>
+          <w:left w:val="nil"/>
+          <w:bottom w:val="nil"/>
+          <w:right w:val="nil"/>
+          <w:between w:val="nil"/>
+        </w:pBdr>
+        <w:spacing w:line="240" w:lineRule="auto"/>
+        <w:ind w:left="-851" w:right="1266"/>
+        <w:jc w:val="center"/>
+        <w:rPr>
+          <w:color w:val="000000"/>
+          <w:sz w:val="24"/>
+          <w:szCs w:val="24"/>
+        </w:rPr>
+      </w:pPr>
+    </w:p>
+    <w:p>
+      <w:pPr>
+        <w:widowControl w:val="0"/>
+        <w:pBdr>
+          <w:top w:val="nil"/>
+          <w:left w:val="nil"/>
+          <w:bottom w:val="nil"/>
+          <w:right w:val="nil"/>
+          <w:between w:val="nil"/>
+        </w:pBdr>
+        <w:spacing w:line="240" w:lineRule="auto"/>
+        <w:ind w:left="-851" w:right="1266"/>
+        <w:jc w:val="center"/>
+        <w:rPr>
+          <w:color w:val="000000"/>
+          <w:sz w:val="24"/>
+          <w:szCs w:val="24"/>
+        </w:rPr>
+      </w:pPr>
+    </w:p>
+    <w:p>
+      <w:pPr>
+        <w:widowControl w:val="0"/>
+        <w:pBdr>
+          <w:top w:val="nil"/>
+          <w:left w:val="nil"/>
+          <w:bottom w:val="nil"/>
+          <w:right w:val="nil"/>
+          <w:between w:val="nil"/>
+        </w:pBdr>
+        <w:spacing w:line="240" w:lineRule="auto"/>
+        <w:ind w:left="-851" w:right="1266"/>
+        <w:jc w:val="center"/>
+        <w:rPr>
+          <w:color w:val="000000"/>
+          <w:sz w:val="24"/>
+          <w:szCs w:val="24"/>
+        </w:rPr>
+      </w:pPr>
+    </w:p>
+    <w:p>
+      <w:pPr>
+        <w:widowControl w:val="0"/>
+        <w:pBdr>
+          <w:top w:val="nil"/>
+          <w:left w:val="nil"/>
+          <w:bottom w:val="nil"/>
+          <w:right w:val="nil"/>
+          <w:between w:val="nil"/>
+        </w:pBdr>
+        <w:spacing w:line="240" w:lineRule="auto"/>
+        <w:ind w:left="-851" w:right="1266"/>
+        <w:jc w:val="center"/>
+        <w:rPr>
+          <w:color w:val="000000"/>
+          <w:sz w:val="24"/>
+          <w:szCs w:val="24"/>
+        </w:rPr>
+      </w:pPr>
+    </w:p>
+    <w:p>
+      <w:pPr>
+        <w:widowControl w:val="0"/>
+        <w:pBdr>
+          <w:top w:val="nil"/>
+          <w:left w:val="nil"/>
+          <w:bottom w:val="nil"/>
+          <w:right w:val="nil"/>
+          <w:between w:val="nil"/>
+        </w:pBdr>
+        <w:spacing w:line="240" w:lineRule="auto"/>
+        <w:ind w:left="-851" w:right="1266"/>
+        <w:jc w:val="center"/>
+        <w:rPr>
+          <w:color w:val="000000"/>
+          <w:sz w:val="24"/>
+          <w:szCs w:val="24"/>
+        </w:rPr>
+      </w:pPr>
+    </w:p>
+    <w:p>
+      <w:pPr>
+        <w:widowControl w:val="0"/>
+        <w:pBdr>
+          <w:top w:val="nil"/>
+          <w:left w:val="nil"/>
+          <w:bottom w:val="nil"/>
+          <w:right w:val="nil"/>
+          <w:between w:val="nil"/>
+        </w:pBdr>
+        <w:spacing w:line="240" w:lineRule="auto"/>
+        <w:ind w:left="-851" w:right="1266"/>
+        <w:jc w:val="center"/>
+        <w:rPr>
+          <w:color w:val="000000"/>
+          <w:sz w:val="24"/>
+          <w:szCs w:val="24"/>
+        </w:rPr>
+      </w:pPr>
+    </w:p>
+    <w:p>
+      <w:pPr>
+        <w:widowControl w:val="0"/>
+        <w:pBdr>
+          <w:top w:val="nil"/>
+          <w:left w:val="nil"/>
+          <w:bottom w:val="nil"/>
+          <w:right w:val="nil"/>
+          <w:between w:val="nil"/>
+        </w:pBdr>
+        <w:spacing w:line="240" w:lineRule="auto"/>
+        <w:ind w:left="-851" w:right="1266"/>
+        <w:jc w:val="center"/>
+        <w:rPr>
+          <w:color w:val="000000"/>
+          <w:sz w:val="24"/>
+          <w:szCs w:val="24"/>
+        </w:rPr>
+      </w:pPr>
+    </w:p>
+    <w:p>
+      <w:pPr>
+        <w:widowControl w:val="0"/>
+        <w:pBdr>
+          <w:top w:val="nil"/>
+          <w:left w:val="nil"/>
+          <w:bottom w:val="nil"/>
+          <w:right w:val="nil"/>
+          <w:between w:val="nil"/>
+        </w:pBdr>
+        <w:spacing w:line="240" w:lineRule="auto"/>
+        <w:ind w:left="-851" w:right="1266"/>
+        <w:jc w:val="center"/>
+        <w:rPr>
+          <w:color w:val="000000"/>
+          <w:sz w:val="24"/>
+          <w:szCs w:val="24"/>
+        </w:rPr>
+      </w:pPr>
+    </w:p>
+    <w:p>
+      <w:pPr>
+        <w:widowControl w:val="0"/>
+        <w:pBdr>
+          <w:top w:val="nil"/>
+          <w:left w:val="nil"/>
+          <w:bottom w:val="nil"/>
+          <w:right w:val="nil"/>
+          <w:between w:val="nil"/>
+        </w:pBdr>
+        <w:spacing w:line="240" w:lineRule="auto"/>
+        <w:ind w:left="-851" w:right="1266"/>
+        <w:jc w:val="center"/>
+        <w:rPr>
+          <w:color w:val="000000"/>
+          <w:sz w:val="24"/>
+          <w:szCs w:val="24"/>
+        </w:rPr>
+      </w:pPr>
+    </w:p>
+    <w:p>
+      <w:pPr>
+        <w:widowControl w:val="0"/>
+        <w:pBdr>
+          <w:top w:val="nil"/>
+          <w:left w:val="nil"/>
+          <w:bottom w:val="nil"/>
+          <w:right w:val="nil"/>
+          <w:between w:val="nil"/>
+        </w:pBdr>
+        <w:spacing w:line="240" w:lineRule="auto"/>
+        <w:ind w:left="-851" w:right="1266"/>
+        <w:jc w:val="center"/>
+        <w:rPr>
+          <w:color w:val="000000"/>
+          <w:sz w:val="24"/>
+          <w:szCs w:val="24"/>
+        </w:rPr>
+      </w:pPr>
+    </w:p>
+    <w:p>
+      <w:pPr>
+        <w:widowControl w:val="0"/>
+        <w:pBdr>
+          <w:top w:val="nil"/>
+          <w:left w:val="nil"/>
+          <w:bottom w:val="nil"/>
+          <w:right w:val="nil"/>
+          <w:between w:val="nil"/>
+        </w:pBdr>
+        <w:spacing w:line="240" w:lineRule="auto"/>
+        <w:ind w:left="-851" w:right="1266"/>
+        <w:jc w:val="center"/>
+        <w:rPr>
+          <w:color w:val="000000"/>
+          <w:sz w:val="24"/>
+          <w:szCs w:val="24"/>
+        </w:rPr>
+      </w:pPr>
+    </w:p>
+    <w:p>
+      <w:pPr>
+        <w:widowControl w:val="0"/>
+        <w:pBdr>
+          <w:top w:val="nil"/>
+          <w:left w:val="nil"/>
+          <w:bottom w:val="nil"/>
+          <w:right w:val="nil"/>
+          <w:between w:val="nil"/>
+        </w:pBdr>
+        <w:spacing w:line="240" w:lineRule="auto"/>
+        <w:ind w:left="-851" w:right="1266"/>
+        <w:jc w:val="center"/>
+        <w:rPr>
+          <w:color w:val="000000"/>
+          <w:sz w:val="24"/>
+          <w:szCs w:val="24"/>
+        </w:rPr>
+      </w:pPr>
+    </w:p>
+    <w:p>
+      <w:pPr>
+        <w:widowControl w:val="0"/>
+        <w:pBdr>
+          <w:top w:val="nil"/>
+          <w:left w:val="nil"/>
+          <w:bottom w:val="nil"/>
+          <w:right w:val="nil"/>
+          <w:between w:val="nil"/>
+        </w:pBdr>
+        <w:spacing w:line="240" w:lineRule="auto"/>
+        <w:ind w:left="-851" w:right="1266"/>
+        <w:jc w:val="center"/>
+        <w:rPr>
+          <w:color w:val="000000"/>
+          <w:sz w:val="24"/>
+          <w:szCs w:val="24"/>
+        </w:rPr>
+      </w:pPr>
+    </w:p>
+    <w:p>
+      <w:pPr>
+        <w:widowControl w:val="0"/>
+        <w:pBdr>
+          <w:top w:val="nil"/>
+          <w:left w:val="nil"/>
+          <w:bottom w:val="nil"/>
+          <w:right w:val="nil"/>
+          <w:between w:val="nil"/>
+        </w:pBdr>
+        <w:spacing w:line="240" w:lineRule="auto"/>
+        <w:ind w:left="-851" w:right="1266"/>
+        <w:jc w:val="center"/>
+        <w:rPr>
+          <w:color w:val="000000"/>
+          <w:sz w:val="24"/>
+          <w:szCs w:val="24"/>
+        </w:rPr>
+      </w:pPr>
+    </w:p>
+    <w:p>
+      <w:pPr>
+        <w:widowControl w:val="0"/>
+        <w:pBdr>
+          <w:top w:val="nil"/>
+          <w:left w:val="nil"/>
+          <w:bottom w:val="nil"/>
+          <w:right w:val="nil"/>
+          <w:between w:val="nil"/>
+        </w:pBdr>
+        <w:spacing w:line="240" w:lineRule="auto"/>
+        <w:ind w:left="-851" w:right="1266"/>
+        <w:jc w:val="center"/>
+        <w:rPr>
+          <w:color w:val="000000"/>
+          <w:sz w:val="24"/>
+          <w:szCs w:val="24"/>
+        </w:rPr>
+      </w:pPr>
+      <w:r>
+        <w:rPr>
+          <w:color w:val="000000"/>
+          <w:sz w:val="24"/>
+          <w:szCs w:val="24"/>
+        </w:rPr>
+        <w:lastRenderedPageBreak/>
         <w:t>CONCLUSIONES</w:t>
       </w:r>
     </w:p>
@@ -15722,7 +17128,7 @@
           <w:szCs w:val="25"/>
           <w:shd w:val="clear" w:color="auto" w:fill="FFFFFF"/>
         </w:rPr>
-        <w:t xml:space="preserve">.  </w:t>
+        <w:t xml:space="preserve"> </w:t>
       </w:r>
       <w:r>
         <w:rPr>
@@ -15731,22 +17137,6 @@
           <w:shd w:val="clear" w:color="auto" w:fill="FFFFFF"/>
         </w:rPr>
         <w:t>Un modelo de regresión es un modelo matemático que busca determinar la relación entre una variable dependiente (Y), con respecto a otras variables, llamadas explicativas o independientes (X).</w:t>
-      </w:r>
-      <w:r>
-        <w:rPr>
-          <w:sz w:val="25"/>
-          <w:szCs w:val="25"/>
-          <w:shd w:val="clear" w:color="auto" w:fill="FFFFFF"/>
-        </w:rPr>
-        <w:t xml:space="preserve">   </w:t>
-      </w:r>
-      <w:r>
-        <w:rPr>
-          <w:color w:val="000000"/>
-          <w:sz w:val="24"/>
-          <w:szCs w:val="24"/>
-        </w:rPr>
-        <w:t>.</w:t>
       </w:r>
     </w:p>
     <w:p>
@@ -16694,7 +18084,7 @@
         </w:rPr>
         <w:t xml:space="preserve"> </w:t>
       </w:r>
-      <w:hyperlink r:id="rId33" w:history="1">
+      <w:hyperlink r:id="rId35" w:history="1">
         <w:r>
           <w:rPr>
             <w:rStyle w:val="Hipervnculo"/>
@@ -16832,7 +18222,7 @@
         </w:rPr>
         <w:t xml:space="preserve"> </w:t>
       </w:r>
-      <w:hyperlink r:id="rId34" w:history="1">
+      <w:hyperlink r:id="rId36" w:history="1">
         <w:r>
           <w:rPr>
             <w:rStyle w:val="Hipervnculo"/>
@@ -16908,7 +18298,7 @@
           <w:u w:val="none"/>
         </w:rPr>
       </w:pPr>
-      <w:hyperlink r:id="rId35" w:history="1">
+      <w:hyperlink r:id="rId37" w:history="1">
         <w:r>
           <w:rPr>
             <w:rStyle w:val="Hipervnculo"/>
@@ -17231,7 +18621,7 @@
           <w:szCs w:val="24"/>
         </w:rPr>
       </w:pPr>
-      <w:hyperlink r:id="rId36" w:history="1">
+      <w:hyperlink r:id="rId38" w:history="1">
         <w:r>
           <w:rPr>
             <w:rStyle w:val="Hipervnculo"/>
@@ -17305,7 +18695,7 @@
           <w:szCs w:val="24"/>
         </w:rPr>
       </w:pPr>
-      <w:hyperlink r:id="rId37" w:history="1">
+      <w:hyperlink r:id="rId39" w:history="1">
         <w:r>
           <w:rPr>
             <w:rStyle w:val="Hipervnculo"/>
@@ -17399,7 +18789,7 @@
           <w:szCs w:val="24"/>
         </w:rPr>
       </w:pPr>
-      <w:hyperlink r:id="rId38" w:history="1">
+      <w:hyperlink r:id="rId40" w:history="1">
         <w:r>
           <w:rPr>
             <w:rStyle w:val="Hipervnculo"/>

</xml_diff>

<commit_message>
Se agrega el informe terminado
</commit_message>
<xml_diff>
--- a/PARCIAL-2.docx
+++ b/PARCIAL-2.docx
@@ -244,27 +244,6 @@
           <w:szCs w:val="24"/>
         </w:rPr>
       </w:pPr>
-      <w:r>
-        <w:rPr>
-          <w:sz w:val="24"/>
-          <w:szCs w:val="24"/>
-        </w:rPr>
-        <w:t>Jorge A</w:t>
-      </w:r>
-      <w:r>
-        <w:rPr>
-          <w:sz w:val="24"/>
-          <w:szCs w:val="24"/>
-        </w:rPr>
-        <w:t>ndrés</w:t>
-      </w:r>
-      <w:r>
-        <w:rPr>
-          <w:sz w:val="24"/>
-          <w:szCs w:val="24"/>
-        </w:rPr>
-        <w:t xml:space="preserve"> Ortiz</w:t>
-      </w:r>
     </w:p>
     <w:p>
       <w:pPr>
@@ -276,13 +255,6 @@
           <w:szCs w:val="24"/>
         </w:rPr>
       </w:pPr>
-      <w:r>
-        <w:rPr>
-          <w:sz w:val="24"/>
-          <w:szCs w:val="24"/>
-        </w:rPr>
-        <w:t>Yohana Bambagüe Dorado</w:t>
-      </w:r>
     </w:p>
     <w:p>
       <w:pPr>
@@ -402,7 +374,7 @@
           <w:between w:val="nil"/>
         </w:pBdr>
         <w:spacing w:before="886" w:line="314" w:lineRule="auto"/>
-        <w:ind w:left="-851" w:right="1266"/>
+        <w:ind w:left="-567" w:right="2400"/>
         <w:rPr>
           <w:b/>
           <w:bCs/>
@@ -434,7 +406,7 @@
           <w:between w:val="nil"/>
         </w:pBdr>
         <w:spacing w:before="886" w:line="314" w:lineRule="auto"/>
-        <w:ind w:left="-851" w:right="1266"/>
+        <w:ind w:left="-567" w:right="2400"/>
         <w:rPr>
           <w:color w:val="000000"/>
           <w:sz w:val="24"/>
@@ -471,6 +443,14 @@
           <w:sz w:val="24"/>
           <w:szCs w:val="24"/>
         </w:rPr>
+        <w:t>.</w:t>
+      </w:r>
+      <w:r>
+        <w:rPr>
+          <w:color w:val="000000"/>
+          <w:sz w:val="24"/>
+          <w:szCs w:val="24"/>
+        </w:rPr>
         <w:t>3</w:t>
       </w:r>
       <w:r>
@@ -495,6 +475,14 @@
           <w:sz w:val="24"/>
           <w:szCs w:val="24"/>
         </w:rPr>
+        <w:t>.</w:t>
+      </w:r>
+      <w:r>
+        <w:rPr>
+          <w:color w:val="000000"/>
+          <w:sz w:val="24"/>
+          <w:szCs w:val="24"/>
+        </w:rPr>
         <w:t>4</w:t>
       </w:r>
     </w:p>
@@ -509,7 +497,7 @@
           <w:between w:val="nil"/>
         </w:pBdr>
         <w:spacing w:line="360" w:lineRule="auto"/>
-        <w:ind w:left="-851" w:right="1266"/>
+        <w:ind w:left="-567" w:right="2400"/>
         <w:rPr>
           <w:color w:val="000000"/>
           <w:sz w:val="24"/>
@@ -556,6 +544,14 @@
           <w:sz w:val="24"/>
           <w:szCs w:val="24"/>
         </w:rPr>
+        <w:t>.</w:t>
+      </w:r>
+      <w:r>
+        <w:rPr>
+          <w:color w:val="000000"/>
+          <w:sz w:val="24"/>
+          <w:szCs w:val="24"/>
+        </w:rPr>
         <w:t>5</w:t>
       </w:r>
     </w:p>
@@ -570,7 +566,7 @@
           <w:between w:val="nil"/>
         </w:pBdr>
         <w:spacing w:line="480" w:lineRule="auto"/>
-        <w:ind w:left="-851" w:right="1266"/>
+        <w:ind w:left="-567" w:right="2400"/>
         <w:rPr>
           <w:color w:val="000000"/>
           <w:sz w:val="24"/>
@@ -631,6 +627,14 @@
           <w:sz w:val="24"/>
           <w:szCs w:val="24"/>
         </w:rPr>
+        <w:t>.</w:t>
+      </w:r>
+      <w:r>
+        <w:rPr>
+          <w:color w:val="000000"/>
+          <w:sz w:val="24"/>
+          <w:szCs w:val="24"/>
+        </w:rPr>
         <w:t>6</w:t>
       </w:r>
     </w:p>
@@ -644,7 +648,7 @@
           <w:right w:val="nil"/>
           <w:between w:val="nil"/>
         </w:pBdr>
-        <w:ind w:left="-851" w:right="1266"/>
+        <w:ind w:left="-567" w:right="2400"/>
         <w:jc w:val="both"/>
         <w:rPr>
           <w:color w:val="000000"/>
@@ -720,7 +724,7 @@
           <w:between w:val="nil"/>
         </w:pBdr>
         <w:spacing w:line="264" w:lineRule="auto"/>
-        <w:ind w:left="-851" w:right="1266"/>
+        <w:ind w:left="-567" w:right="2400"/>
         <w:jc w:val="both"/>
         <w:rPr>
           <w:color w:val="000000"/>
@@ -780,7 +784,7 @@
           <w:between w:val="nil"/>
         </w:pBdr>
         <w:spacing w:line="264" w:lineRule="auto"/>
-        <w:ind w:left="-851" w:right="1266"/>
+        <w:ind w:left="-567" w:right="2400"/>
         <w:jc w:val="both"/>
         <w:rPr>
           <w:color w:val="000000"/>
@@ -840,7 +844,7 @@
           <w:between w:val="nil"/>
         </w:pBdr>
         <w:spacing w:line="264" w:lineRule="auto"/>
-        <w:ind w:left="-851" w:right="1266"/>
+        <w:ind w:left="-567" w:right="2400"/>
         <w:jc w:val="both"/>
         <w:rPr>
           <w:color w:val="000000"/>
@@ -932,7 +936,7 @@
           <w:between w:val="nil"/>
         </w:pBdr>
         <w:spacing w:line="264" w:lineRule="auto"/>
-        <w:ind w:left="-851" w:right="1266"/>
+        <w:ind w:left="-567" w:right="2400"/>
         <w:jc w:val="both"/>
         <w:rPr>
           <w:color w:val="000000"/>
@@ -1000,7 +1004,7 @@
           <w:between w:val="nil"/>
         </w:pBdr>
         <w:spacing w:before="233" w:line="240" w:lineRule="auto"/>
-        <w:ind w:left="-851" w:right="1266"/>
+        <w:ind w:left="-567" w:right="2400"/>
         <w:rPr>
           <w:color w:val="000000"/>
           <w:sz w:val="24"/>
@@ -1083,7 +1087,7 @@
           <w:between w:val="nil"/>
         </w:pBdr>
         <w:spacing w:line="264" w:lineRule="auto"/>
-        <w:ind w:left="-851" w:right="1266"/>
+        <w:ind w:left="-567" w:right="2400"/>
         <w:rPr>
           <w:color w:val="000000"/>
           <w:sz w:val="24"/>
@@ -1142,7 +1146,7 @@
           <w:between w:val="nil"/>
         </w:pBdr>
         <w:spacing w:line="264" w:lineRule="auto"/>
-        <w:ind w:left="-851" w:right="1266"/>
+        <w:ind w:left="-567" w:right="2400"/>
         <w:rPr>
           <w:color w:val="000000"/>
           <w:sz w:val="24"/>
@@ -1225,7 +1229,7 @@
           <w:between w:val="nil"/>
         </w:pBdr>
         <w:spacing w:line="264" w:lineRule="auto"/>
-        <w:ind w:left="-851" w:right="1266"/>
+        <w:ind w:left="-567" w:right="2400"/>
         <w:rPr>
           <w:color w:val="000000"/>
           <w:sz w:val="24"/>
@@ -1316,7 +1320,7 @@
           <w:between w:val="nil"/>
         </w:pBdr>
         <w:spacing w:line="264" w:lineRule="auto"/>
-        <w:ind w:left="-851" w:right="1266"/>
+        <w:ind w:left="-567" w:right="2400"/>
         <w:rPr>
           <w:sz w:val="24"/>
           <w:szCs w:val="24"/>
@@ -1398,7 +1402,7 @@
           <w:between w:val="nil"/>
         </w:pBdr>
         <w:spacing w:before="137" w:line="264" w:lineRule="auto"/>
-        <w:ind w:left="-851" w:right="1266"/>
+        <w:ind w:left="-567" w:right="2400"/>
         <w:rPr>
           <w:sz w:val="24"/>
           <w:szCs w:val="24"/>
@@ -1416,7 +1420,7 @@
           <w:between w:val="nil"/>
         </w:pBdr>
         <w:spacing w:line="240" w:lineRule="auto"/>
-        <w:ind w:left="-851" w:right="1266"/>
+        <w:ind w:left="-567" w:right="2400"/>
         <w:rPr>
           <w:color w:val="000000"/>
           <w:sz w:val="24"/>
@@ -1507,7 +1511,7 @@
           <w:between w:val="nil"/>
         </w:pBdr>
         <w:spacing w:line="263" w:lineRule="auto"/>
-        <w:ind w:left="-851" w:right="1266"/>
+        <w:ind w:left="-567" w:right="2400"/>
         <w:rPr>
           <w:color w:val="000000"/>
           <w:sz w:val="24"/>
@@ -1574,7 +1578,7 @@
           <w:between w:val="nil"/>
         </w:pBdr>
         <w:spacing w:line="263" w:lineRule="auto"/>
-        <w:ind w:left="-851" w:right="1266"/>
+        <w:ind w:left="-567" w:right="2400"/>
         <w:rPr>
           <w:color w:val="000000"/>
           <w:sz w:val="24"/>
@@ -1641,7 +1645,7 @@
           <w:between w:val="nil"/>
         </w:pBdr>
         <w:spacing w:line="263" w:lineRule="auto"/>
-        <w:ind w:left="-851" w:right="1266"/>
+        <w:ind w:left="-567" w:right="2400"/>
         <w:rPr>
           <w:color w:val="000000"/>
           <w:sz w:val="24"/>
@@ -1732,7 +1736,7 @@
           <w:between w:val="nil"/>
         </w:pBdr>
         <w:spacing w:line="240" w:lineRule="auto"/>
-        <w:ind w:left="-851" w:right="1266"/>
+        <w:ind w:left="-567" w:right="2400"/>
         <w:rPr>
           <w:color w:val="000000"/>
           <w:sz w:val="24"/>
@@ -1825,7 +1829,7 @@
           <w:between w:val="nil"/>
         </w:pBdr>
         <w:spacing w:line="240" w:lineRule="auto"/>
-        <w:ind w:left="-851" w:right="1266"/>
+        <w:ind w:left="-567" w:right="2400"/>
         <w:rPr>
           <w:color w:val="000000"/>
           <w:sz w:val="24"/>
@@ -1844,7 +1848,7 @@
           <w:between w:val="nil"/>
         </w:pBdr>
         <w:spacing w:before="209" w:line="240" w:lineRule="auto"/>
-        <w:ind w:left="-851" w:right="1266" w:hanging="5"/>
+        <w:ind w:left="-567" w:right="2400"/>
         <w:rPr>
           <w:color w:val="000000"/>
           <w:sz w:val="24"/>
@@ -1865,7 +1869,25 @@
           <w:sz w:val="24"/>
           <w:szCs w:val="24"/>
         </w:rPr>
-        <w:t>………………………………………………….</w:t>
+        <w:t>……………………………………………</w:t>
+      </w:r>
+      <w:proofErr w:type="gramStart"/>
+      <w:r>
+        <w:rPr>
+          <w:color w:val="000000"/>
+          <w:sz w:val="24"/>
+          <w:szCs w:val="24"/>
+        </w:rPr>
+        <w:t>…….</w:t>
+      </w:r>
+      <w:proofErr w:type="gramEnd"/>
+      <w:r>
+        <w:rPr>
+          <w:color w:val="000000"/>
+          <w:sz w:val="24"/>
+          <w:szCs w:val="24"/>
+        </w:rPr>
+        <w:t>18</w:t>
       </w:r>
     </w:p>
     <w:p>
@@ -1879,7 +1901,7 @@
           <w:between w:val="nil"/>
         </w:pBdr>
         <w:spacing w:before="209" w:line="240" w:lineRule="auto"/>
-        <w:ind w:left="-851" w:right="1266" w:hanging="5"/>
+        <w:ind w:left="-567" w:right="2400"/>
         <w:rPr>
           <w:color w:val="000000"/>
           <w:sz w:val="24"/>
@@ -1898,20 +1920,54 @@
           <w:between w:val="nil"/>
         </w:pBdr>
         <w:spacing w:line="240" w:lineRule="auto"/>
-        <w:ind w:left="-851" w:right="1266" w:hanging="5"/>
-        <w:rPr>
-          <w:color w:val="000000"/>
-          <w:sz w:val="24"/>
-          <w:szCs w:val="24"/>
-        </w:rPr>
-      </w:pPr>
-      <w:r>
-        <w:rPr>
-          <w:color w:val="000000"/>
-          <w:sz w:val="24"/>
-          <w:szCs w:val="24"/>
-        </w:rPr>
-        <w:t xml:space="preserve">3.1 METODO NEWTON </w:t>
+        <w:ind w:left="-567" w:right="2400"/>
+        <w:rPr>
+          <w:color w:val="000000"/>
+          <w:sz w:val="24"/>
+          <w:szCs w:val="24"/>
+        </w:rPr>
+      </w:pPr>
+      <w:r>
+        <w:rPr>
+          <w:color w:val="000000"/>
+          <w:sz w:val="24"/>
+          <w:szCs w:val="24"/>
+        </w:rPr>
+        <w:t>3.1 METODO NEWTON</w:t>
+      </w:r>
+      <w:r>
+        <w:rPr>
+          <w:color w:val="000000"/>
+          <w:sz w:val="24"/>
+          <w:szCs w:val="24"/>
+        </w:rPr>
+        <w:t>…………………………………………………</w:t>
+      </w:r>
+      <w:proofErr w:type="gramStart"/>
+      <w:r>
+        <w:rPr>
+          <w:color w:val="000000"/>
+          <w:sz w:val="24"/>
+          <w:szCs w:val="24"/>
+        </w:rPr>
+        <w:t>…….</w:t>
+      </w:r>
+      <w:proofErr w:type="gramEnd"/>
+      <w:r>
+        <w:rPr>
+          <w:color w:val="000000"/>
+          <w:sz w:val="24"/>
+          <w:szCs w:val="24"/>
+        </w:rPr>
+        <w:t>19</w:t>
+      </w:r>
+      <w:r>
+        <w:rPr>
+          <w:color w:val="000000"/>
+          <w:sz w:val="24"/>
+          <w:szCs w:val="24"/>
+        </w:rPr>
+        <w:t xml:space="preserve"> </w:t>
       </w:r>
     </w:p>
     <w:p>
@@ -1925,7 +1981,7 @@
           <w:between w:val="nil"/>
         </w:pBdr>
         <w:spacing w:line="313" w:lineRule="auto"/>
-        <w:ind w:left="-851" w:right="1266" w:hanging="5"/>
+        <w:ind w:left="-567" w:right="2400"/>
         <w:rPr>
           <w:color w:val="000000"/>
           <w:sz w:val="24"/>
@@ -1940,6 +1996,40 @@
         </w:rPr>
         <w:t>3.1.1 Objetivo del método</w:t>
       </w:r>
+      <w:r>
+        <w:rPr>
+          <w:color w:val="000000"/>
+          <w:sz w:val="24"/>
+          <w:szCs w:val="24"/>
+        </w:rPr>
+        <w:t>………………………………………………</w:t>
+      </w:r>
+      <w:proofErr w:type="gramStart"/>
+      <w:r>
+        <w:rPr>
+          <w:color w:val="000000"/>
+          <w:sz w:val="24"/>
+          <w:szCs w:val="24"/>
+        </w:rPr>
+        <w:t>…….</w:t>
+      </w:r>
+      <w:proofErr w:type="gramEnd"/>
+      <w:r>
+        <w:rPr>
+          <w:color w:val="000000"/>
+          <w:sz w:val="24"/>
+          <w:szCs w:val="24"/>
+        </w:rPr>
+        <w:t>.</w:t>
+      </w:r>
+      <w:r>
+        <w:rPr>
+          <w:color w:val="000000"/>
+          <w:sz w:val="24"/>
+          <w:szCs w:val="24"/>
+        </w:rPr>
+        <w:t>19</w:t>
+      </w:r>
     </w:p>
     <w:p>
       <w:pPr>
@@ -1952,7 +2042,7 @@
           <w:between w:val="nil"/>
         </w:pBdr>
         <w:spacing w:line="313" w:lineRule="auto"/>
-        <w:ind w:left="-851" w:right="1266" w:hanging="5"/>
+        <w:ind w:left="-567" w:right="2400"/>
         <w:rPr>
           <w:color w:val="000000"/>
           <w:sz w:val="24"/>
@@ -1967,6 +2057,22 @@
         </w:rPr>
         <w:t>3.1.2 Generalidades</w:t>
       </w:r>
+      <w:r>
+        <w:rPr>
+          <w:color w:val="000000"/>
+          <w:sz w:val="24"/>
+          <w:szCs w:val="24"/>
+        </w:rPr>
+        <w:t>……………………………………………………………</w:t>
+      </w:r>
+      <w:r>
+        <w:rPr>
+          <w:color w:val="000000"/>
+          <w:sz w:val="24"/>
+          <w:szCs w:val="24"/>
+        </w:rPr>
+        <w:t>19</w:t>
+      </w:r>
     </w:p>
     <w:p>
       <w:pPr>
@@ -1979,7 +2085,7 @@
           <w:between w:val="nil"/>
         </w:pBdr>
         <w:spacing w:line="313" w:lineRule="auto"/>
-        <w:ind w:left="-851" w:right="1266" w:hanging="5"/>
+        <w:ind w:left="-567" w:right="2400"/>
         <w:rPr>
           <w:color w:val="000000"/>
           <w:sz w:val="24"/>
@@ -1994,6 +2100,22 @@
         </w:rPr>
         <w:t>3.1.3 Graficas</w:t>
       </w:r>
+      <w:r>
+        <w:rPr>
+          <w:color w:val="000000"/>
+          <w:sz w:val="24"/>
+          <w:szCs w:val="24"/>
+        </w:rPr>
+        <w:t>…………………………………………………………………</w:t>
+      </w:r>
+      <w:r>
+        <w:rPr>
+          <w:color w:val="000000"/>
+          <w:sz w:val="24"/>
+          <w:szCs w:val="24"/>
+        </w:rPr>
+        <w:t>…22</w:t>
+      </w:r>
     </w:p>
     <w:p>
       <w:pPr>
@@ -2006,7 +2128,125 @@
           <w:between w:val="nil"/>
         </w:pBdr>
         <w:spacing w:line="313" w:lineRule="auto"/>
-        <w:ind w:left="-851" w:right="1266" w:hanging="5"/>
+        <w:ind w:left="-567" w:right="2400"/>
+        <w:rPr>
+          <w:color w:val="000000"/>
+          <w:sz w:val="24"/>
+          <w:szCs w:val="24"/>
+        </w:rPr>
+      </w:pPr>
+      <w:r>
+        <w:rPr>
+          <w:color w:val="000000"/>
+          <w:sz w:val="24"/>
+          <w:szCs w:val="24"/>
+        </w:rPr>
+        <w:t>3.1.4 Capturas de pantalla</w:t>
+      </w:r>
+      <w:r>
+        <w:rPr>
+          <w:color w:val="000000"/>
+          <w:sz w:val="24"/>
+          <w:szCs w:val="24"/>
+        </w:rPr>
+        <w:t>………………………………………………</w:t>
+      </w:r>
+      <w:proofErr w:type="gramStart"/>
+      <w:r>
+        <w:rPr>
+          <w:color w:val="000000"/>
+          <w:sz w:val="24"/>
+          <w:szCs w:val="24"/>
+        </w:rPr>
+        <w:t>…….</w:t>
+      </w:r>
+      <w:proofErr w:type="gramEnd"/>
+      <w:r>
+        <w:rPr>
+          <w:color w:val="000000"/>
+          <w:sz w:val="24"/>
+          <w:szCs w:val="24"/>
+        </w:rPr>
+        <w:t>25</w:t>
+      </w:r>
+    </w:p>
+    <w:p>
+      <w:pPr>
+        <w:widowControl w:val="0"/>
+        <w:pBdr>
+          <w:top w:val="nil"/>
+          <w:left w:val="nil"/>
+          <w:bottom w:val="nil"/>
+          <w:right w:val="nil"/>
+          <w:between w:val="nil"/>
+        </w:pBdr>
+        <w:spacing w:line="313" w:lineRule="auto"/>
+        <w:ind w:left="-567" w:right="2400"/>
+        <w:rPr>
+          <w:color w:val="000000"/>
+          <w:sz w:val="24"/>
+          <w:szCs w:val="24"/>
+        </w:rPr>
+      </w:pPr>
+    </w:p>
+    <w:p>
+      <w:pPr>
+        <w:widowControl w:val="0"/>
+        <w:pBdr>
+          <w:top w:val="nil"/>
+          <w:left w:val="nil"/>
+          <w:bottom w:val="nil"/>
+          <w:right w:val="nil"/>
+          <w:between w:val="nil"/>
+        </w:pBdr>
+        <w:spacing w:line="313" w:lineRule="auto"/>
+        <w:ind w:left="-567" w:right="2400"/>
+        <w:rPr>
+          <w:color w:val="000000"/>
+          <w:sz w:val="24"/>
+          <w:szCs w:val="24"/>
+        </w:rPr>
+      </w:pPr>
+      <w:r>
+        <w:rPr>
+          <w:color w:val="000000"/>
+          <w:sz w:val="24"/>
+          <w:szCs w:val="24"/>
+        </w:rPr>
+        <w:t>4. CONCLUSIONES……………………………………………………………28</w:t>
+      </w:r>
+    </w:p>
+    <w:p>
+      <w:pPr>
+        <w:widowControl w:val="0"/>
+        <w:pBdr>
+          <w:top w:val="nil"/>
+          <w:left w:val="nil"/>
+          <w:bottom w:val="nil"/>
+          <w:right w:val="nil"/>
+          <w:between w:val="nil"/>
+        </w:pBdr>
+        <w:spacing w:line="313" w:lineRule="auto"/>
+        <w:ind w:left="-567" w:right="2400"/>
+        <w:rPr>
+          <w:color w:val="000000"/>
+          <w:sz w:val="24"/>
+          <w:szCs w:val="24"/>
+        </w:rPr>
+      </w:pPr>
+    </w:p>
+    <w:p>
+      <w:pPr>
+        <w:widowControl w:val="0"/>
+        <w:pBdr>
+          <w:top w:val="nil"/>
+          <w:left w:val="nil"/>
+          <w:bottom w:val="nil"/>
+          <w:right w:val="nil"/>
+          <w:between w:val="nil"/>
+        </w:pBdr>
+        <w:spacing w:line="313" w:lineRule="auto"/>
+        <w:ind w:left="-567" w:right="2400"/>
         <w:rPr>
           <w:rFonts w:ascii="Calibri" w:eastAsia="Calibri" w:hAnsi="Calibri" w:cs="Calibri"/>
         </w:rPr>
@@ -2017,93 +2257,8 @@
           <w:sz w:val="24"/>
           <w:szCs w:val="24"/>
         </w:rPr>
-        <w:t>3.1.4 Capturas de pantalla</w:t>
-      </w:r>
-    </w:p>
-    <w:p>
-      <w:pPr>
-        <w:widowControl w:val="0"/>
-        <w:pBdr>
-          <w:top w:val="nil"/>
-          <w:left w:val="nil"/>
-          <w:bottom w:val="nil"/>
-          <w:right w:val="nil"/>
-          <w:between w:val="nil"/>
-        </w:pBdr>
-        <w:spacing w:line="240" w:lineRule="auto"/>
-        <w:ind w:left="-851" w:right="1266"/>
-        <w:rPr>
-          <w:rFonts w:ascii="Calibri" w:eastAsia="Calibri" w:hAnsi="Calibri" w:cs="Calibri"/>
-        </w:rPr>
-      </w:pPr>
-    </w:p>
-    <w:p>
-      <w:pPr>
-        <w:widowControl w:val="0"/>
-        <w:pBdr>
-          <w:top w:val="nil"/>
-          <w:left w:val="nil"/>
-          <w:bottom w:val="nil"/>
-          <w:right w:val="nil"/>
-          <w:between w:val="nil"/>
-        </w:pBdr>
-        <w:spacing w:line="240" w:lineRule="auto"/>
-        <w:ind w:left="-851" w:right="1266"/>
-        <w:rPr>
-          <w:rFonts w:ascii="Calibri" w:eastAsia="Calibri" w:hAnsi="Calibri" w:cs="Calibri"/>
-        </w:rPr>
-      </w:pPr>
-    </w:p>
-    <w:p>
-      <w:pPr>
-        <w:widowControl w:val="0"/>
-        <w:pBdr>
-          <w:top w:val="nil"/>
-          <w:left w:val="nil"/>
-          <w:bottom w:val="nil"/>
-          <w:right w:val="nil"/>
-          <w:between w:val="nil"/>
-        </w:pBdr>
-        <w:spacing w:line="240" w:lineRule="auto"/>
-        <w:ind w:left="-851" w:right="1266"/>
-        <w:rPr>
-          <w:rFonts w:ascii="Calibri" w:eastAsia="Calibri" w:hAnsi="Calibri" w:cs="Calibri"/>
-        </w:rPr>
-      </w:pPr>
-    </w:p>
-    <w:p>
-      <w:pPr>
-        <w:widowControl w:val="0"/>
-        <w:pBdr>
-          <w:top w:val="nil"/>
-          <w:left w:val="nil"/>
-          <w:bottom w:val="nil"/>
-          <w:right w:val="nil"/>
-          <w:between w:val="nil"/>
-        </w:pBdr>
-        <w:spacing w:line="240" w:lineRule="auto"/>
-        <w:ind w:left="-851" w:right="1266"/>
-        <w:rPr>
-          <w:rFonts w:ascii="Calibri" w:eastAsia="Calibri" w:hAnsi="Calibri" w:cs="Calibri"/>
-        </w:rPr>
-      </w:pPr>
-    </w:p>
-    <w:p>
-      <w:pPr>
-        <w:widowControl w:val="0"/>
-        <w:pBdr>
-          <w:top w:val="nil"/>
-          <w:left w:val="nil"/>
-          <w:bottom w:val="nil"/>
-          <w:right w:val="nil"/>
-          <w:between w:val="nil"/>
-        </w:pBdr>
-        <w:spacing w:line="240" w:lineRule="auto"/>
-        <w:ind w:left="-851" w:right="1266"/>
-        <w:rPr>
-          <w:rFonts w:ascii="Calibri" w:eastAsia="Calibri" w:hAnsi="Calibri" w:cs="Calibri"/>
-        </w:rPr>
-      </w:pPr>
+        <w:t>5. BIBLIOGRAFIA………………………………………………………………30</w:t>
+      </w:r>
     </w:p>
     <w:p>
       <w:pPr>
@@ -13000,17 +13155,15 @@
         </w:rPr>
         <w:t xml:space="preserve">La manera más conocida para calcular la representación de Newton del polinomio </w:t>
       </w:r>
-      <w:proofErr w:type="gramStart"/>
-      <w:r>
-        <w:rPr>
-          <w:rFonts w:eastAsia="Calibri"/>
-          <w:color w:val="000000"/>
-          <w:sz w:val="24"/>
-          <w:szCs w:val="24"/>
-        </w:rPr>
-        <w:t>interpolante,</w:t>
-      </w:r>
-      <w:proofErr w:type="gramEnd"/>
+      <w:r>
+        <w:rPr>
+          <w:rFonts w:eastAsia="Calibri"/>
+          <w:color w:val="000000"/>
+          <w:sz w:val="24"/>
+          <w:szCs w:val="24"/>
+        </w:rPr>
+        <w:t>interpolante</w:t>
+      </w:r>
       <w:r>
         <w:rPr>
           <w:rFonts w:eastAsia="Calibri"/>
@@ -13020,45 +13173,23 @@
         </w:rPr>
         <w:t xml:space="preserve"> está basada en el método de diferencias divididas. Una gran ventaja sobre la forma clásica del método de Lagrange es que podemos agregar más nodos a la tabla de datos y obtener el polinomio interpolante sin tener que recalcular todo. Comparado con la forma modificada de Lagrange, no hay ganancia y más bien esta última forma es más estable. </w:t>
       </w:r>
-      <w:proofErr w:type="spellStart"/>
-      <w:r>
-        <w:rPr>
-          <w:rFonts w:eastAsia="Calibri"/>
-          <w:color w:val="000000"/>
-          <w:sz w:val="24"/>
-          <w:szCs w:val="24"/>
-        </w:rPr>
-        <w:t>Aún</w:t>
-      </w:r>
-      <w:proofErr w:type="spellEnd"/>
-      <w:r>
-        <w:rPr>
-          <w:rFonts w:eastAsia="Calibri"/>
-          <w:color w:val="000000"/>
-          <w:sz w:val="24"/>
-          <w:szCs w:val="24"/>
-        </w:rPr>
-        <w:t xml:space="preserve"> así, el método de diferencias divididas tiene aplicaciones adicionales en otros contextos. Podemos calcular los </w:t>
-      </w:r>
-      <w:proofErr w:type="spellStart"/>
-      <w:r>
-        <w:rPr>
-          <w:rFonts w:eastAsia="Calibri"/>
-          <w:color w:val="000000"/>
-          <w:sz w:val="24"/>
-          <w:szCs w:val="24"/>
-        </w:rPr>
-        <w:t>ais</w:t>
-      </w:r>
-      <w:proofErr w:type="spellEnd"/>
-      <w:r>
-        <w:rPr>
-          <w:rFonts w:eastAsia="Calibri"/>
-          <w:color w:val="000000"/>
-          <w:sz w:val="24"/>
-          <w:szCs w:val="24"/>
-        </w:rPr>
-        <w:t xml:space="preserve"> usando el hecho de que </w:t>
+      <w:r>
+        <w:rPr>
+          <w:rFonts w:eastAsia="Calibri"/>
+          <w:color w:val="000000"/>
+          <w:sz w:val="24"/>
+          <w:szCs w:val="24"/>
+        </w:rPr>
+        <w:t>Aun</w:t>
+      </w:r>
+      <w:r>
+        <w:rPr>
+          <w:rFonts w:eastAsia="Calibri"/>
+          <w:color w:val="000000"/>
+          <w:sz w:val="24"/>
+          <w:szCs w:val="24"/>
+        </w:rPr>
+        <w:t xml:space="preserve"> así, el método de diferencias divididas tiene aplicaciones adicionales en otros contextos. Podemos calcular los ais usando el hecho de que </w:t>
       </w:r>
       <w:proofErr w:type="gramStart"/>
       <w:r>
@@ -14874,6 +15005,7 @@
       <w:r>
         <w:rPr>
           <w:rFonts w:eastAsia="Calibri"/>
+          <w:noProof/>
           <w:color w:val="000000"/>
           <w:sz w:val="24"/>
           <w:szCs w:val="24"/>
@@ -14997,6 +15129,7 @@
       <w:r>
         <w:rPr>
           <w:rFonts w:eastAsia="Calibri"/>
+          <w:noProof/>
           <w:color w:val="000000"/>
           <w:sz w:val="24"/>
           <w:szCs w:val="24"/>
@@ -15308,6 +15441,7 @@
       <w:r>
         <w:rPr>
           <w:rFonts w:eastAsia="Calibri"/>
+          <w:noProof/>
           <w:color w:val="000000"/>
           <w:sz w:val="24"/>
           <w:szCs w:val="24"/>
@@ -15485,6 +15619,7 @@
       <w:r>
         <w:rPr>
           <w:rFonts w:eastAsia="Calibri"/>
+          <w:noProof/>
           <w:color w:val="000000"/>
           <w:sz w:val="24"/>
           <w:szCs w:val="24"/>
@@ -15628,6 +15763,7 @@
       <w:r>
         <w:rPr>
           <w:rFonts w:eastAsia="Calibri"/>
+          <w:noProof/>
           <w:color w:val="000000"/>
           <w:sz w:val="24"/>
           <w:szCs w:val="24"/>
@@ -15845,6 +15981,7 @@
       <w:r>
         <w:rPr>
           <w:rFonts w:eastAsia="Calibri"/>
+          <w:noProof/>
           <w:color w:val="000000"/>
           <w:sz w:val="24"/>
           <w:szCs w:val="24"/>
@@ -15988,6 +16125,7 @@
       <w:r>
         <w:rPr>
           <w:rFonts w:eastAsia="Calibri"/>
+          <w:noProof/>
           <w:color w:val="000000"/>
           <w:sz w:val="24"/>
           <w:szCs w:val="24"/>
@@ -16107,7 +16245,25 @@
           <w:sz w:val="24"/>
           <w:szCs w:val="24"/>
         </w:rPr>
-        <w:t>los polinomios interpolantes por el método de Newton de grado TRES y haga las interpolaciones para</w:t>
+        <w:t>los polinomios interpolantes por el método de Newton de grado TRES y ha</w:t>
+      </w:r>
+      <w:r>
+        <w:rPr>
+          <w:rFonts w:eastAsia="Calibri"/>
+          <w:color w:val="000000"/>
+          <w:sz w:val="24"/>
+          <w:szCs w:val="24"/>
+        </w:rPr>
+        <w:t>cer</w:t>
+      </w:r>
+      <w:r>
+        <w:rPr>
+          <w:rFonts w:eastAsia="Calibri"/>
+          <w:color w:val="000000"/>
+          <w:sz w:val="24"/>
+          <w:szCs w:val="24"/>
+        </w:rPr>
+        <w:t xml:space="preserve"> las interpolaciones para</w:t>
       </w:r>
       <w:r>
         <w:rPr>
@@ -17216,6 +17372,7 @@
       <w:r>
         <w:rPr>
           <w:rFonts w:eastAsia="Calibri"/>
+          <w:noProof/>
           <w:color w:val="000000"/>
           <w:sz w:val="24"/>
           <w:szCs w:val="24"/>
@@ -19036,7 +19193,25 @@
           <w:sz w:val="24"/>
           <w:szCs w:val="24"/>
         </w:rPr>
-        <w:t>comprar que interpolación es mejor, debemos hacer otro caso en el que se tomaran otros valores</w:t>
+        <w:t>comp</w:t>
+      </w:r>
+      <w:r>
+        <w:rPr>
+          <w:rFonts w:eastAsia="Calibri"/>
+          <w:color w:val="000000"/>
+          <w:sz w:val="24"/>
+          <w:szCs w:val="24"/>
+        </w:rPr>
+        <w:t>a</w:t>
+      </w:r>
+      <w:r>
+        <w:rPr>
+          <w:rFonts w:eastAsia="Calibri"/>
+          <w:color w:val="000000"/>
+          <w:sz w:val="24"/>
+          <w:szCs w:val="24"/>
+        </w:rPr>
+        <w:t>rar que interpolación es mejor, debemos hacer otro caso en el que se tomaran otros valores</w:t>
       </w:r>
       <w:r>
         <w:rPr>
@@ -19046,6 +19221,15 @@
           <w:szCs w:val="24"/>
         </w:rPr>
         <w:t xml:space="preserve"> de la misma tabla. Tenemos como resultado la siguiente tabla de valores</w:t>
+      </w:r>
+      <w:r>
+        <w:rPr>
+          <w:rFonts w:eastAsia="Calibri"/>
+          <w:color w:val="000000"/>
+          <w:sz w:val="24"/>
+          <w:szCs w:val="24"/>
+        </w:rPr>
+        <w:t>.</w:t>
       </w:r>
     </w:p>
     <w:p>
@@ -20495,7 +20679,7 @@
           <w:sz w:val="24"/>
           <w:szCs w:val="24"/>
         </w:rPr>
-        <w:t>.</w:t>
+        <w:t>, para esto se hace uso de la herramienta Zinjai la cual nos mostrara los valores obtenidos.</w:t>
       </w:r>
     </w:p>
     <w:p>
@@ -20605,6 +20789,95 @@
         </w:pBdr>
         <w:spacing w:line="240" w:lineRule="auto"/>
         <w:ind w:left="-851" w:right="1266"/>
+        <w:rPr>
+          <w:color w:val="000000"/>
+          <w:sz w:val="24"/>
+          <w:szCs w:val="24"/>
+        </w:rPr>
+      </w:pPr>
+      <w:r>
+        <w:rPr>
+          <w:color w:val="000000"/>
+          <w:sz w:val="24"/>
+          <w:szCs w:val="24"/>
+        </w:rPr>
+        <w:t xml:space="preserve">Para el caso 1 del ejercicio </w:t>
+      </w:r>
+      <w:r>
+        <w:rPr>
+          <w:color w:val="000000"/>
+          <w:sz w:val="24"/>
+          <w:szCs w:val="24"/>
+        </w:rPr>
+        <w:t>de interpolación, se tienen en cuenta los primeros cuatro valores de la tabla de valores, al igual que la tabla de diferencias divididas, para así poder hacer el calculo de cada coeficiente y su estimación.</w:t>
+      </w:r>
+    </w:p>
+    <w:p>
+      <w:pPr>
+        <w:widowControl w:val="0"/>
+        <w:pBdr>
+          <w:top w:val="nil"/>
+          <w:left w:val="nil"/>
+          <w:bottom w:val="nil"/>
+          <w:right w:val="nil"/>
+          <w:between w:val="nil"/>
+        </w:pBdr>
+        <w:spacing w:line="240" w:lineRule="auto"/>
+        <w:ind w:left="-851" w:right="1266"/>
+        <w:rPr>
+          <w:color w:val="000000"/>
+          <w:sz w:val="24"/>
+          <w:szCs w:val="24"/>
+        </w:rPr>
+      </w:pPr>
+    </w:p>
+    <w:p>
+      <w:pPr>
+        <w:widowControl w:val="0"/>
+        <w:pBdr>
+          <w:top w:val="nil"/>
+          <w:left w:val="nil"/>
+          <w:bottom w:val="nil"/>
+          <w:right w:val="nil"/>
+          <w:between w:val="nil"/>
+        </w:pBdr>
+        <w:spacing w:line="240" w:lineRule="auto"/>
+        <w:ind w:left="-851" w:right="1266"/>
+        <w:rPr>
+          <w:color w:val="000000"/>
+          <w:sz w:val="24"/>
+          <w:szCs w:val="24"/>
+        </w:rPr>
+      </w:pPr>
+      <w:r>
+        <w:rPr>
+          <w:color w:val="000000"/>
+          <w:sz w:val="24"/>
+          <w:szCs w:val="24"/>
+        </w:rPr>
+        <w:tab/>
+      </w:r>
+      <w:r>
+        <w:rPr>
+          <w:color w:val="000000"/>
+          <w:sz w:val="24"/>
+          <w:szCs w:val="24"/>
+        </w:rPr>
+        <w:t xml:space="preserve"> </w:t>
+      </w:r>
+    </w:p>
+    <w:p>
+      <w:pPr>
+        <w:widowControl w:val="0"/>
+        <w:pBdr>
+          <w:top w:val="nil"/>
+          <w:left w:val="nil"/>
+          <w:bottom w:val="nil"/>
+          <w:right w:val="nil"/>
+          <w:between w:val="nil"/>
+        </w:pBdr>
+        <w:spacing w:line="240" w:lineRule="auto"/>
+        <w:ind w:left="-851" w:right="1266"/>
         <w:jc w:val="center"/>
         <w:rPr>
           <w:color w:val="000000"/>
@@ -20612,6 +20885,49 @@
           <w:szCs w:val="24"/>
         </w:rPr>
       </w:pPr>
+      <w:r>
+        <w:rPr>
+          <w:color w:val="000000"/>
+          <w:sz w:val="24"/>
+          <w:szCs w:val="24"/>
+        </w:rPr>
+        <w:lastRenderedPageBreak/>
+        <w:drawing>
+          <wp:inline distT="0" distB="0" distL="0" distR="0" wp14:anchorId="06787FC4" wp14:editId="6854D726">
+            <wp:extent cx="6082081" cy="2998381"/>
+            <wp:effectExtent l="0" t="0" r="0" b="0"/>
+            <wp:docPr id="34" name="Imagen 34"/>
+            <wp:cNvGraphicFramePr>
+              <a:graphicFrameLocks xmlns:a="http://schemas.openxmlformats.org/drawingml/2006/main" noChangeAspect="1"/>
+            </wp:cNvGraphicFramePr>
+            <a:graphic xmlns:a="http://schemas.openxmlformats.org/drawingml/2006/main">
+              <a:graphicData uri="http://schemas.openxmlformats.org/drawingml/2006/picture">
+                <pic:pic xmlns:pic="http://schemas.openxmlformats.org/drawingml/2006/picture">
+                  <pic:nvPicPr>
+                    <pic:cNvPr id="1" name=""/>
+                    <pic:cNvPicPr/>
+                  </pic:nvPicPr>
+                  <pic:blipFill>
+                    <a:blip r:embed="rId42"/>
+                    <a:stretch>
+                      <a:fillRect/>
+                    </a:stretch>
+                  </pic:blipFill>
+                  <pic:spPr>
+                    <a:xfrm>
+                      <a:off x="0" y="0"/>
+                      <a:ext cx="6122840" cy="3018475"/>
+                    </a:xfrm>
+                    <a:prstGeom prst="rect">
+                      <a:avLst/>
+                    </a:prstGeom>
+                  </pic:spPr>
+                </pic:pic>
+              </a:graphicData>
+            </a:graphic>
+          </wp:inline>
+        </w:drawing>
+      </w:r>
     </w:p>
     <w:p>
       <w:pPr>
@@ -20665,6 +20981,202 @@
         </w:pBdr>
         <w:spacing w:line="240" w:lineRule="auto"/>
         <w:ind w:left="-851" w:right="1266"/>
+        <w:jc w:val="both"/>
+        <w:rPr>
+          <w:color w:val="000000"/>
+          <w:sz w:val="24"/>
+          <w:szCs w:val="24"/>
+        </w:rPr>
+      </w:pPr>
+      <w:r>
+        <w:rPr>
+          <w:color w:val="000000"/>
+          <w:sz w:val="24"/>
+          <w:szCs w:val="24"/>
+        </w:rPr>
+        <w:t>Se puede observar que los valores de los coeficientes son idénticos a los valores dados anteriormente en la tabla</w:t>
+      </w:r>
+      <w:r>
+        <w:rPr>
+          <w:color w:val="000000"/>
+          <w:sz w:val="24"/>
+          <w:szCs w:val="24"/>
+        </w:rPr>
+        <w:t xml:space="preserve"> al igual que el valor del polinomio a </w:t>
+      </w:r>
+      <w:r>
+        <w:rPr>
+          <w:color w:val="000000"/>
+          <w:sz w:val="24"/>
+          <w:szCs w:val="24"/>
+        </w:rPr>
+        <w:t>interpolar</w:t>
+      </w:r>
+      <w:r>
+        <w:rPr>
+          <w:color w:val="000000"/>
+          <w:sz w:val="24"/>
+          <w:szCs w:val="24"/>
+        </w:rPr>
+        <w:t xml:space="preserve">, por lo cual se </w:t>
+      </w:r>
+      <w:r>
+        <w:rPr>
+          <w:color w:val="000000"/>
+          <w:sz w:val="24"/>
+          <w:szCs w:val="24"/>
+        </w:rPr>
+        <w:t>concluye</w:t>
+      </w:r>
+      <w:r>
+        <w:rPr>
+          <w:color w:val="000000"/>
+          <w:sz w:val="24"/>
+          <w:szCs w:val="24"/>
+        </w:rPr>
+        <w:t xml:space="preserve"> que el procedimiento tanto de obtención de valores </w:t>
+      </w:r>
+      <w:r>
+        <w:rPr>
+          <w:color w:val="000000"/>
+          <w:sz w:val="24"/>
+          <w:szCs w:val="24"/>
+        </w:rPr>
+        <w:t xml:space="preserve">de </w:t>
+      </w:r>
+      <w:r>
+        <w:rPr>
+          <w:color w:val="000000"/>
+          <w:sz w:val="24"/>
+          <w:szCs w:val="24"/>
+        </w:rPr>
+        <w:t>coeficientes</w:t>
+      </w:r>
+      <w:r>
+        <w:rPr>
+          <w:color w:val="000000"/>
+          <w:sz w:val="24"/>
+          <w:szCs w:val="24"/>
+        </w:rPr>
+        <w:t xml:space="preserve"> y el valor del polinomio con los </w:t>
+      </w:r>
+      <w:r>
+        <w:rPr>
+          <w:color w:val="000000"/>
+          <w:sz w:val="24"/>
+          <w:szCs w:val="24"/>
+        </w:rPr>
+        <w:t>datos</w:t>
+      </w:r>
+      <w:r>
+        <w:rPr>
+          <w:color w:val="000000"/>
+          <w:sz w:val="24"/>
+          <w:szCs w:val="24"/>
+        </w:rPr>
+        <w:t xml:space="preserve"> antes dados son correctos, tanto en las tablas como en el programa.</w:t>
+      </w:r>
+    </w:p>
+    <w:p>
+      <w:pPr>
+        <w:widowControl w:val="0"/>
+        <w:pBdr>
+          <w:top w:val="nil"/>
+          <w:left w:val="nil"/>
+          <w:bottom w:val="nil"/>
+          <w:right w:val="nil"/>
+          <w:between w:val="nil"/>
+        </w:pBdr>
+        <w:spacing w:line="240" w:lineRule="auto"/>
+        <w:ind w:left="-851" w:right="1266"/>
+        <w:jc w:val="both"/>
+        <w:rPr>
+          <w:color w:val="000000"/>
+          <w:sz w:val="24"/>
+          <w:szCs w:val="24"/>
+        </w:rPr>
+      </w:pPr>
+    </w:p>
+    <w:p>
+      <w:pPr>
+        <w:widowControl w:val="0"/>
+        <w:pBdr>
+          <w:top w:val="nil"/>
+          <w:left w:val="nil"/>
+          <w:bottom w:val="nil"/>
+          <w:right w:val="nil"/>
+          <w:between w:val="nil"/>
+        </w:pBdr>
+        <w:spacing w:line="240" w:lineRule="auto"/>
+        <w:ind w:left="-851" w:right="1266"/>
+        <w:jc w:val="both"/>
+        <w:rPr>
+          <w:color w:val="000000"/>
+          <w:sz w:val="24"/>
+          <w:szCs w:val="24"/>
+        </w:rPr>
+      </w:pPr>
+      <w:r>
+        <w:rPr>
+          <w:color w:val="000000"/>
+          <w:sz w:val="24"/>
+          <w:szCs w:val="24"/>
+        </w:rPr>
+        <w:t>Ahora se procede a analizar el caso 2 de este punto del ejercicio.</w:t>
+      </w:r>
+    </w:p>
+    <w:p>
+      <w:pPr>
+        <w:widowControl w:val="0"/>
+        <w:pBdr>
+          <w:top w:val="nil"/>
+          <w:left w:val="nil"/>
+          <w:bottom w:val="nil"/>
+          <w:right w:val="nil"/>
+          <w:between w:val="nil"/>
+        </w:pBdr>
+        <w:spacing w:line="240" w:lineRule="auto"/>
+        <w:ind w:left="-851" w:right="1266"/>
+        <w:jc w:val="both"/>
+        <w:rPr>
+          <w:color w:val="000000"/>
+          <w:sz w:val="24"/>
+          <w:szCs w:val="24"/>
+        </w:rPr>
+      </w:pPr>
+    </w:p>
+    <w:p>
+      <w:pPr>
+        <w:widowControl w:val="0"/>
+        <w:pBdr>
+          <w:top w:val="nil"/>
+          <w:left w:val="nil"/>
+          <w:bottom w:val="nil"/>
+          <w:right w:val="nil"/>
+          <w:between w:val="nil"/>
+        </w:pBdr>
+        <w:spacing w:line="240" w:lineRule="auto"/>
+        <w:ind w:left="-851" w:right="1266"/>
+        <w:jc w:val="both"/>
+        <w:rPr>
+          <w:color w:val="000000"/>
+          <w:sz w:val="24"/>
+          <w:szCs w:val="24"/>
+        </w:rPr>
+      </w:pPr>
+    </w:p>
+    <w:p>
+      <w:pPr>
+        <w:widowControl w:val="0"/>
+        <w:pBdr>
+          <w:top w:val="nil"/>
+          <w:left w:val="nil"/>
+          <w:bottom w:val="nil"/>
+          <w:right w:val="nil"/>
+          <w:between w:val="nil"/>
+        </w:pBdr>
+        <w:spacing w:line="240" w:lineRule="auto"/>
+        <w:ind w:left="-851" w:right="1266"/>
         <w:jc w:val="center"/>
         <w:rPr>
           <w:color w:val="000000"/>
@@ -20672,6 +21184,48 @@
           <w:szCs w:val="24"/>
         </w:rPr>
       </w:pPr>
+      <w:r>
+        <w:rPr>
+          <w:color w:val="000000"/>
+          <w:sz w:val="24"/>
+          <w:szCs w:val="24"/>
+        </w:rPr>
+        <w:drawing>
+          <wp:inline distT="0" distB="0" distL="0" distR="0" wp14:anchorId="6594EE30" wp14:editId="534B95E2">
+            <wp:extent cx="6178981" cy="3157870"/>
+            <wp:effectExtent l="0" t="0" r="0" b="4445"/>
+            <wp:docPr id="35" name="Imagen 35"/>
+            <wp:cNvGraphicFramePr>
+              <a:graphicFrameLocks xmlns:a="http://schemas.openxmlformats.org/drawingml/2006/main" noChangeAspect="1"/>
+            </wp:cNvGraphicFramePr>
+            <a:graphic xmlns:a="http://schemas.openxmlformats.org/drawingml/2006/main">
+              <a:graphicData uri="http://schemas.openxmlformats.org/drawingml/2006/picture">
+                <pic:pic xmlns:pic="http://schemas.openxmlformats.org/drawingml/2006/picture">
+                  <pic:nvPicPr>
+                    <pic:cNvPr id="1" name=""/>
+                    <pic:cNvPicPr/>
+                  </pic:nvPicPr>
+                  <pic:blipFill>
+                    <a:blip r:embed="rId43"/>
+                    <a:stretch>
+                      <a:fillRect/>
+                    </a:stretch>
+                  </pic:blipFill>
+                  <pic:spPr>
+                    <a:xfrm>
+                      <a:off x="0" y="0"/>
+                      <a:ext cx="6219261" cy="3178456"/>
+                    </a:xfrm>
+                    <a:prstGeom prst="rect">
+                      <a:avLst/>
+                    </a:prstGeom>
+                  </pic:spPr>
+                </pic:pic>
+              </a:graphicData>
+            </a:graphic>
+          </wp:inline>
+        </w:drawing>
+      </w:r>
     </w:p>
     <w:p>
       <w:pPr>
@@ -20725,6 +21279,367 @@
         </w:pBdr>
         <w:spacing w:line="240" w:lineRule="auto"/>
         <w:ind w:left="-851" w:right="1266"/>
+        <w:jc w:val="both"/>
+        <w:rPr>
+          <w:color w:val="000000"/>
+          <w:sz w:val="24"/>
+          <w:szCs w:val="24"/>
+        </w:rPr>
+      </w:pPr>
+      <w:r>
+        <w:rPr>
+          <w:color w:val="000000"/>
+          <w:sz w:val="24"/>
+          <w:szCs w:val="24"/>
+        </w:rPr>
+        <w:lastRenderedPageBreak/>
+        <w:t>Como se mencionó en el caso anterior se</w:t>
+      </w:r>
+      <w:r>
+        <w:rPr>
+          <w:color w:val="000000"/>
+          <w:sz w:val="24"/>
+          <w:szCs w:val="24"/>
+        </w:rPr>
+        <w:t xml:space="preserve"> puede observar que los valores de los coeficientes son idénticos a los valores dados anteriormente en la tabla al igual que el valor del polinomio a interpolar, por lo cual se concluye que el procedimiento tanto de obtención de valores de coeficientes y el valor del polinomio con los datos antes dados son correctos, tanto en las tablas como en el programa</w:t>
+      </w:r>
+      <w:r>
+        <w:rPr>
+          <w:color w:val="000000"/>
+          <w:sz w:val="24"/>
+          <w:szCs w:val="24"/>
+        </w:rPr>
+        <w:t>.</w:t>
+      </w:r>
+    </w:p>
+    <w:p>
+      <w:pPr>
+        <w:widowControl w:val="0"/>
+        <w:pBdr>
+          <w:top w:val="nil"/>
+          <w:left w:val="nil"/>
+          <w:bottom w:val="nil"/>
+          <w:right w:val="nil"/>
+          <w:between w:val="nil"/>
+        </w:pBdr>
+        <w:spacing w:line="240" w:lineRule="auto"/>
+        <w:ind w:left="-851" w:right="1266"/>
+        <w:jc w:val="both"/>
+        <w:rPr>
+          <w:color w:val="000000"/>
+          <w:sz w:val="24"/>
+          <w:szCs w:val="24"/>
+        </w:rPr>
+      </w:pPr>
+    </w:p>
+    <w:p>
+      <w:pPr>
+        <w:widowControl w:val="0"/>
+        <w:pBdr>
+          <w:top w:val="nil"/>
+          <w:left w:val="nil"/>
+          <w:bottom w:val="nil"/>
+          <w:right w:val="nil"/>
+          <w:between w:val="nil"/>
+        </w:pBdr>
+        <w:spacing w:line="240" w:lineRule="auto"/>
+        <w:ind w:left="-851" w:right="1266"/>
+        <w:jc w:val="both"/>
+        <w:rPr>
+          <w:color w:val="000000"/>
+          <w:sz w:val="24"/>
+          <w:szCs w:val="24"/>
+        </w:rPr>
+      </w:pPr>
+      <w:r>
+        <w:rPr>
+          <w:color w:val="000000"/>
+          <w:sz w:val="24"/>
+          <w:szCs w:val="24"/>
+        </w:rPr>
+        <w:t xml:space="preserve">Finalmente </w:t>
+      </w:r>
+      <w:r>
+        <w:rPr>
+          <w:color w:val="000000"/>
+          <w:sz w:val="24"/>
+          <w:szCs w:val="24"/>
+        </w:rPr>
+        <w:t xml:space="preserve">si comparamos el valor de </w:t>
+      </w:r>
+      <w:r>
+        <w:rPr>
+          <w:color w:val="000000"/>
+          <w:sz w:val="24"/>
+          <w:szCs w:val="24"/>
+        </w:rPr>
+        <w:t xml:space="preserve">f en el caso 1 notamos que el valor es de </w:t>
+      </w:r>
+      <w:proofErr w:type="gramStart"/>
+      <w:r>
+        <w:rPr>
+          <w:color w:val="000000"/>
+          <w:sz w:val="24"/>
+          <w:szCs w:val="24"/>
+        </w:rPr>
+        <w:t>f(</w:t>
+      </w:r>
+      <w:proofErr w:type="gramEnd"/>
+      <w:r>
+        <w:rPr>
+          <w:color w:val="000000"/>
+          <w:sz w:val="24"/>
+          <w:szCs w:val="24"/>
+        </w:rPr>
+        <w:t>0.08) = 1.19442</w:t>
+      </w:r>
+      <w:r>
+        <w:rPr>
+          <w:color w:val="000000"/>
+          <w:sz w:val="24"/>
+          <w:szCs w:val="24"/>
+        </w:rPr>
+        <w:t xml:space="preserve"> con f</w:t>
+      </w:r>
+      <w:r>
+        <w:rPr>
+          <w:color w:val="000000"/>
+          <w:sz w:val="24"/>
+          <w:szCs w:val="24"/>
+        </w:rPr>
+        <w:t xml:space="preserve"> del caso 2 tenemos que f</w:t>
+      </w:r>
+      <w:r>
+        <w:rPr>
+          <w:color w:val="000000"/>
+          <w:sz w:val="24"/>
+          <w:szCs w:val="24"/>
+        </w:rPr>
+        <w:t>(0.08)</w:t>
+      </w:r>
+      <w:r>
+        <w:rPr>
+          <w:color w:val="000000"/>
+          <w:sz w:val="24"/>
+          <w:szCs w:val="24"/>
+        </w:rPr>
+        <w:t xml:space="preserve">= 1.19444 </w:t>
+      </w:r>
+      <w:r>
+        <w:rPr>
+          <w:color w:val="000000"/>
+          <w:sz w:val="24"/>
+          <w:szCs w:val="24"/>
+        </w:rPr>
+        <w:t>es un poco más exacto pero no varía tanto.</w:t>
+      </w:r>
+      <w:r>
+        <w:rPr>
+          <w:color w:val="000000"/>
+          <w:sz w:val="24"/>
+          <w:szCs w:val="24"/>
+        </w:rPr>
+        <w:t xml:space="preserve"> Pero esto no </w:t>
+      </w:r>
+      <w:r>
+        <w:rPr>
+          <w:color w:val="000000"/>
+          <w:sz w:val="24"/>
+          <w:szCs w:val="24"/>
+        </w:rPr>
+        <w:t xml:space="preserve">responde la pregunta de </w:t>
+      </w:r>
+      <w:r>
+        <w:rPr>
+          <w:color w:val="000000"/>
+          <w:sz w:val="24"/>
+          <w:szCs w:val="24"/>
+        </w:rPr>
+        <w:t>cuál</w:t>
+      </w:r>
+      <w:r>
+        <w:rPr>
+          <w:color w:val="000000"/>
+          <w:sz w:val="24"/>
+          <w:szCs w:val="24"/>
+        </w:rPr>
+        <w:t xml:space="preserve"> interpolación es mejor</w:t>
+      </w:r>
+      <w:r>
+        <w:rPr>
+          <w:color w:val="000000"/>
+          <w:sz w:val="24"/>
+          <w:szCs w:val="24"/>
+        </w:rPr>
+        <w:t>, por eso debemos</w:t>
+      </w:r>
+      <w:r>
+        <w:rPr>
+          <w:color w:val="000000"/>
+          <w:sz w:val="24"/>
+          <w:szCs w:val="24"/>
+        </w:rPr>
+        <w:t xml:space="preserve"> hallar el error </w:t>
+      </w:r>
+      <w:r>
+        <w:rPr>
+          <w:color w:val="000000"/>
+          <w:sz w:val="24"/>
+          <w:szCs w:val="24"/>
+        </w:rPr>
+        <w:t>relativo</w:t>
+      </w:r>
+      <w:r>
+        <w:rPr>
+          <w:color w:val="000000"/>
+          <w:sz w:val="24"/>
+          <w:szCs w:val="24"/>
+        </w:rPr>
+        <w:t xml:space="preserve">. </w:t>
+      </w:r>
+    </w:p>
+    <w:p>
+      <w:pPr>
+        <w:widowControl w:val="0"/>
+        <w:pBdr>
+          <w:top w:val="nil"/>
+          <w:left w:val="nil"/>
+          <w:bottom w:val="nil"/>
+          <w:right w:val="nil"/>
+          <w:between w:val="nil"/>
+        </w:pBdr>
+        <w:spacing w:line="240" w:lineRule="auto"/>
+        <w:ind w:left="-851" w:right="1266"/>
+        <w:jc w:val="both"/>
+        <w:rPr>
+          <w:color w:val="000000"/>
+          <w:sz w:val="24"/>
+          <w:szCs w:val="24"/>
+        </w:rPr>
+      </w:pPr>
+    </w:p>
+    <w:p>
+      <w:pPr>
+        <w:widowControl w:val="0"/>
+        <w:pBdr>
+          <w:top w:val="nil"/>
+          <w:left w:val="nil"/>
+          <w:bottom w:val="nil"/>
+          <w:right w:val="nil"/>
+          <w:between w:val="nil"/>
+        </w:pBdr>
+        <w:spacing w:line="240" w:lineRule="auto"/>
+        <w:ind w:left="-851" w:right="1266"/>
+        <w:jc w:val="both"/>
+        <w:rPr>
+          <w:color w:val="000000"/>
+          <w:sz w:val="24"/>
+          <w:szCs w:val="24"/>
+        </w:rPr>
+      </w:pPr>
+      <w:r>
+        <w:rPr>
+          <w:color w:val="000000"/>
+          <w:sz w:val="24"/>
+          <w:szCs w:val="24"/>
+        </w:rPr>
+        <w:t>Para el caso 1 el error dio</w:t>
+      </w:r>
+    </w:p>
+    <w:p>
+      <w:pPr>
+        <w:widowControl w:val="0"/>
+        <w:pBdr>
+          <w:top w:val="nil"/>
+          <w:left w:val="nil"/>
+          <w:bottom w:val="nil"/>
+          <w:right w:val="nil"/>
+          <w:between w:val="nil"/>
+        </w:pBdr>
+        <w:spacing w:line="240" w:lineRule="auto"/>
+        <w:ind w:left="-851" w:right="1266"/>
+        <w:jc w:val="both"/>
+        <w:rPr>
+          <w:color w:val="000000"/>
+          <w:sz w:val="24"/>
+          <w:szCs w:val="24"/>
+        </w:rPr>
+      </w:pPr>
+    </w:p>
+    <w:p>
+      <w:pPr>
+        <w:widowControl w:val="0"/>
+        <w:pBdr>
+          <w:top w:val="nil"/>
+          <w:left w:val="nil"/>
+          <w:bottom w:val="nil"/>
+          <w:right w:val="nil"/>
+          <w:between w:val="nil"/>
+        </w:pBdr>
+        <w:spacing w:line="240" w:lineRule="auto"/>
+        <w:ind w:left="-851" w:right="1266"/>
+        <w:jc w:val="both"/>
+        <w:rPr>
+          <w:color w:val="000000"/>
+          <w:sz w:val="24"/>
+          <w:szCs w:val="24"/>
+        </w:rPr>
+      </w:pPr>
+      <w:r>
+        <w:rPr>
+          <w:color w:val="000000"/>
+          <w:sz w:val="24"/>
+          <w:szCs w:val="24"/>
+        </w:rPr>
+        <w:drawing>
+          <wp:inline distT="0" distB="0" distL="0" distR="0" wp14:anchorId="1F6B2959" wp14:editId="4169AFE9">
+            <wp:extent cx="2825896" cy="552893"/>
+            <wp:effectExtent l="0" t="0" r="0" b="0"/>
+            <wp:docPr id="42" name="Imagen 42"/>
+            <wp:cNvGraphicFramePr>
+              <a:graphicFrameLocks xmlns:a="http://schemas.openxmlformats.org/drawingml/2006/main" noChangeAspect="1"/>
+            </wp:cNvGraphicFramePr>
+            <a:graphic xmlns:a="http://schemas.openxmlformats.org/drawingml/2006/main">
+              <a:graphicData uri="http://schemas.openxmlformats.org/drawingml/2006/picture">
+                <pic:pic xmlns:pic="http://schemas.openxmlformats.org/drawingml/2006/picture">
+                  <pic:nvPicPr>
+                    <pic:cNvPr id="1" name=""/>
+                    <pic:cNvPicPr/>
+                  </pic:nvPicPr>
+                  <pic:blipFill>
+                    <a:blip r:embed="rId44"/>
+                    <a:stretch>
+                      <a:fillRect/>
+                    </a:stretch>
+                  </pic:blipFill>
+                  <pic:spPr>
+                    <a:xfrm>
+                      <a:off x="0" y="0"/>
+                      <a:ext cx="2847058" cy="557033"/>
+                    </a:xfrm>
+                    <a:prstGeom prst="rect">
+                      <a:avLst/>
+                    </a:prstGeom>
+                  </pic:spPr>
+                </pic:pic>
+              </a:graphicData>
+            </a:graphic>
+          </wp:inline>
+        </w:drawing>
+      </w:r>
+    </w:p>
+    <w:p>
+      <w:pPr>
+        <w:widowControl w:val="0"/>
+        <w:pBdr>
+          <w:top w:val="nil"/>
+          <w:left w:val="nil"/>
+          <w:bottom w:val="nil"/>
+          <w:right w:val="nil"/>
+          <w:between w:val="nil"/>
+        </w:pBdr>
+        <w:spacing w:line="240" w:lineRule="auto"/>
+        <w:ind w:left="-851" w:right="1266"/>
         <w:jc w:val="center"/>
         <w:rPr>
           <w:color w:val="000000"/>
@@ -20785,6 +21700,33 @@
         </w:pBdr>
         <w:spacing w:line="240" w:lineRule="auto"/>
         <w:ind w:left="-851" w:right="1266"/>
+        <w:rPr>
+          <w:color w:val="000000"/>
+          <w:sz w:val="24"/>
+          <w:szCs w:val="24"/>
+        </w:rPr>
+      </w:pPr>
+      <w:r>
+        <w:rPr>
+          <w:color w:val="000000"/>
+          <w:sz w:val="24"/>
+          <w:szCs w:val="24"/>
+        </w:rPr>
+        <w:t>Para el caso 2 el error dio</w:t>
+      </w:r>
+    </w:p>
+    <w:p>
+      <w:pPr>
+        <w:widowControl w:val="0"/>
+        <w:pBdr>
+          <w:top w:val="nil"/>
+          <w:left w:val="nil"/>
+          <w:bottom w:val="nil"/>
+          <w:right w:val="nil"/>
+          <w:between w:val="nil"/>
+        </w:pBdr>
+        <w:spacing w:line="240" w:lineRule="auto"/>
+        <w:ind w:left="-851" w:right="1266"/>
         <w:jc w:val="center"/>
         <w:rPr>
           <w:color w:val="000000"/>
@@ -20825,6 +21767,67 @@
         </w:pBdr>
         <w:spacing w:line="240" w:lineRule="auto"/>
         <w:ind w:left="-851" w:right="1266"/>
+        <w:rPr>
+          <w:color w:val="000000"/>
+          <w:sz w:val="24"/>
+          <w:szCs w:val="24"/>
+        </w:rPr>
+      </w:pPr>
+      <w:r>
+        <w:rPr>
+          <w:color w:val="000000"/>
+          <w:sz w:val="24"/>
+          <w:szCs w:val="24"/>
+        </w:rPr>
+        <w:drawing>
+          <wp:inline distT="0" distB="0" distL="0" distR="0" wp14:anchorId="04DE07DA" wp14:editId="0D98D5C6">
+            <wp:extent cx="2816186" cy="531627"/>
+            <wp:effectExtent l="0" t="0" r="3810" b="1905"/>
+            <wp:docPr id="44" name="Imagen 44"/>
+            <wp:cNvGraphicFramePr>
+              <a:graphicFrameLocks xmlns:a="http://schemas.openxmlformats.org/drawingml/2006/main" noChangeAspect="1"/>
+            </wp:cNvGraphicFramePr>
+            <a:graphic xmlns:a="http://schemas.openxmlformats.org/drawingml/2006/main">
+              <a:graphicData uri="http://schemas.openxmlformats.org/drawingml/2006/picture">
+                <pic:pic xmlns:pic="http://schemas.openxmlformats.org/drawingml/2006/picture">
+                  <pic:nvPicPr>
+                    <pic:cNvPr id="1" name=""/>
+                    <pic:cNvPicPr/>
+                  </pic:nvPicPr>
+                  <pic:blipFill>
+                    <a:blip r:embed="rId45"/>
+                    <a:stretch>
+                      <a:fillRect/>
+                    </a:stretch>
+                  </pic:blipFill>
+                  <pic:spPr>
+                    <a:xfrm>
+                      <a:off x="0" y="0"/>
+                      <a:ext cx="2943994" cy="555754"/>
+                    </a:xfrm>
+                    <a:prstGeom prst="rect">
+                      <a:avLst/>
+                    </a:prstGeom>
+                  </pic:spPr>
+                </pic:pic>
+              </a:graphicData>
+            </a:graphic>
+          </wp:inline>
+        </w:drawing>
+      </w:r>
+    </w:p>
+    <w:p>
+      <w:pPr>
+        <w:widowControl w:val="0"/>
+        <w:pBdr>
+          <w:top w:val="nil"/>
+          <w:left w:val="nil"/>
+          <w:bottom w:val="nil"/>
+          <w:right w:val="nil"/>
+          <w:between w:val="nil"/>
+        </w:pBdr>
+        <w:spacing w:line="240" w:lineRule="auto"/>
+        <w:ind w:left="-851" w:right="1266"/>
         <w:jc w:val="center"/>
         <w:rPr>
           <w:color w:val="000000"/>
@@ -20905,6 +21908,109 @@
         </w:pBdr>
         <w:spacing w:line="240" w:lineRule="auto"/>
         <w:ind w:left="-851" w:right="1266"/>
+        <w:jc w:val="both"/>
+        <w:rPr>
+          <w:color w:val="000000"/>
+          <w:sz w:val="24"/>
+          <w:szCs w:val="24"/>
+        </w:rPr>
+      </w:pPr>
+      <w:r>
+        <w:rPr>
+          <w:color w:val="000000"/>
+          <w:sz w:val="24"/>
+          <w:szCs w:val="24"/>
+        </w:rPr>
+        <w:t xml:space="preserve">Se pude concluir </w:t>
+      </w:r>
+      <w:r>
+        <w:rPr>
+          <w:color w:val="000000"/>
+          <w:sz w:val="24"/>
+          <w:szCs w:val="24"/>
+        </w:rPr>
+        <w:t>QUE</w:t>
+      </w:r>
+      <w:r>
+        <w:rPr>
+          <w:color w:val="000000"/>
+          <w:sz w:val="24"/>
+          <w:szCs w:val="24"/>
+        </w:rPr>
+        <w:t xml:space="preserve"> la interpolación que mejor nos beneficia es la del caso 1</w:t>
+      </w:r>
+      <w:r>
+        <w:rPr>
+          <w:color w:val="000000"/>
+          <w:sz w:val="24"/>
+          <w:szCs w:val="24"/>
+        </w:rPr>
+        <w:t xml:space="preserve">. Es importante mencionar que para hallar estos errores se debió usar otro algoritmo que da los mismos valores de la </w:t>
+      </w:r>
+      <w:r>
+        <w:rPr>
+          <w:color w:val="000000"/>
+          <w:sz w:val="24"/>
+          <w:szCs w:val="24"/>
+        </w:rPr>
+        <w:t>tabla,</w:t>
+      </w:r>
+      <w:r>
+        <w:rPr>
+          <w:color w:val="000000"/>
+          <w:sz w:val="24"/>
+          <w:szCs w:val="24"/>
+        </w:rPr>
+        <w:t xml:space="preserve"> pero no de manera organizada como la vimos anteriormente, sin embargo</w:t>
+      </w:r>
+      <w:r>
+        <w:rPr>
+          <w:color w:val="000000"/>
+          <w:sz w:val="24"/>
+          <w:szCs w:val="24"/>
+        </w:rPr>
+        <w:t>,</w:t>
+      </w:r>
+      <w:r>
+        <w:rPr>
+          <w:color w:val="000000"/>
+          <w:sz w:val="24"/>
+          <w:szCs w:val="24"/>
+        </w:rPr>
+        <w:t xml:space="preserve"> son los mismos valores, por lo cual se usa este algoritmo para hallar el error relativo.</w:t>
+      </w:r>
+    </w:p>
+    <w:p>
+      <w:pPr>
+        <w:widowControl w:val="0"/>
+        <w:pBdr>
+          <w:top w:val="nil"/>
+          <w:left w:val="nil"/>
+          <w:bottom w:val="nil"/>
+          <w:right w:val="nil"/>
+          <w:between w:val="nil"/>
+        </w:pBdr>
+        <w:spacing w:line="240" w:lineRule="auto"/>
+        <w:ind w:left="-851" w:right="1266"/>
+        <w:rPr>
+          <w:color w:val="000000"/>
+          <w:sz w:val="24"/>
+          <w:szCs w:val="24"/>
+        </w:rPr>
+      </w:pPr>
+    </w:p>
+    <w:p>
+      <w:pPr>
+        <w:widowControl w:val="0"/>
+        <w:pBdr>
+          <w:top w:val="nil"/>
+          <w:left w:val="nil"/>
+          <w:bottom w:val="nil"/>
+          <w:right w:val="nil"/>
+          <w:between w:val="nil"/>
+        </w:pBdr>
+        <w:spacing w:line="240" w:lineRule="auto"/>
+        <w:ind w:left="-851" w:right="1266"/>
         <w:jc w:val="center"/>
         <w:rPr>
           <w:color w:val="000000"/>
@@ -21135,7 +22241,12 @@
     </w:p>
     <w:p>
       <w:pPr>
-        <w:widowControl w:val="0"/>
+        <w:pStyle w:val="Prrafodelista"/>
+        <w:widowControl w:val="0"/>
+        <w:numPr>
+          <w:ilvl w:val="0"/>
+          <w:numId w:val="3"/>
+        </w:numPr>
         <w:pBdr>
           <w:top w:val="nil"/>
           <w:left w:val="nil"/>
@@ -21144,7 +22255,7 @@
           <w:between w:val="nil"/>
         </w:pBdr>
         <w:spacing w:line="240" w:lineRule="auto"/>
-        <w:ind w:left="-851" w:right="1266"/>
+        <w:ind w:right="1266"/>
         <w:jc w:val="center"/>
         <w:rPr>
           <w:color w:val="000000"/>
@@ -21152,572 +22263,13 @@
           <w:szCs w:val="24"/>
         </w:rPr>
       </w:pPr>
-    </w:p>
-    <w:p>
-      <w:pPr>
-        <w:widowControl w:val="0"/>
-        <w:pBdr>
-          <w:top w:val="nil"/>
-          <w:left w:val="nil"/>
-          <w:bottom w:val="nil"/>
-          <w:right w:val="nil"/>
-          <w:between w:val="nil"/>
-        </w:pBdr>
-        <w:spacing w:line="240" w:lineRule="auto"/>
-        <w:ind w:left="-851" w:right="1266"/>
-        <w:jc w:val="center"/>
-        <w:rPr>
-          <w:color w:val="000000"/>
-          <w:sz w:val="24"/>
-          <w:szCs w:val="24"/>
-        </w:rPr>
-      </w:pPr>
-    </w:p>
-    <w:p>
-      <w:pPr>
-        <w:widowControl w:val="0"/>
-        <w:pBdr>
-          <w:top w:val="nil"/>
-          <w:left w:val="nil"/>
-          <w:bottom w:val="nil"/>
-          <w:right w:val="nil"/>
-          <w:between w:val="nil"/>
-        </w:pBdr>
-        <w:spacing w:line="240" w:lineRule="auto"/>
-        <w:ind w:left="-851" w:right="1266"/>
-        <w:jc w:val="center"/>
-        <w:rPr>
-          <w:color w:val="000000"/>
-          <w:sz w:val="24"/>
-          <w:szCs w:val="24"/>
-        </w:rPr>
-      </w:pPr>
-    </w:p>
-    <w:p>
-      <w:pPr>
-        <w:widowControl w:val="0"/>
-        <w:pBdr>
-          <w:top w:val="nil"/>
-          <w:left w:val="nil"/>
-          <w:bottom w:val="nil"/>
-          <w:right w:val="nil"/>
-          <w:between w:val="nil"/>
-        </w:pBdr>
-        <w:spacing w:line="240" w:lineRule="auto"/>
-        <w:ind w:left="-851" w:right="1266"/>
-        <w:jc w:val="center"/>
-        <w:rPr>
-          <w:color w:val="000000"/>
-          <w:sz w:val="24"/>
-          <w:szCs w:val="24"/>
-        </w:rPr>
-      </w:pPr>
-    </w:p>
-    <w:p>
-      <w:pPr>
-        <w:widowControl w:val="0"/>
-        <w:pBdr>
-          <w:top w:val="nil"/>
-          <w:left w:val="nil"/>
-          <w:bottom w:val="nil"/>
-          <w:right w:val="nil"/>
-          <w:between w:val="nil"/>
-        </w:pBdr>
-        <w:spacing w:line="240" w:lineRule="auto"/>
-        <w:ind w:left="-851" w:right="1266"/>
-        <w:jc w:val="center"/>
-        <w:rPr>
-          <w:color w:val="000000"/>
-          <w:sz w:val="24"/>
-          <w:szCs w:val="24"/>
-        </w:rPr>
-      </w:pPr>
-    </w:p>
-    <w:p>
-      <w:pPr>
-        <w:widowControl w:val="0"/>
-        <w:pBdr>
-          <w:top w:val="nil"/>
-          <w:left w:val="nil"/>
-          <w:bottom w:val="nil"/>
-          <w:right w:val="nil"/>
-          <w:between w:val="nil"/>
-        </w:pBdr>
-        <w:spacing w:line="240" w:lineRule="auto"/>
-        <w:ind w:left="-851" w:right="1266"/>
-        <w:jc w:val="center"/>
-        <w:rPr>
-          <w:color w:val="000000"/>
-          <w:sz w:val="24"/>
-          <w:szCs w:val="24"/>
-        </w:rPr>
-      </w:pPr>
-    </w:p>
-    <w:p>
-      <w:pPr>
-        <w:widowControl w:val="0"/>
-        <w:pBdr>
-          <w:top w:val="nil"/>
-          <w:left w:val="nil"/>
-          <w:bottom w:val="nil"/>
-          <w:right w:val="nil"/>
-          <w:between w:val="nil"/>
-        </w:pBdr>
-        <w:spacing w:line="240" w:lineRule="auto"/>
-        <w:ind w:left="-851" w:right="1266"/>
-        <w:jc w:val="center"/>
-        <w:rPr>
-          <w:color w:val="000000"/>
-          <w:sz w:val="24"/>
-          <w:szCs w:val="24"/>
-        </w:rPr>
-      </w:pPr>
-    </w:p>
-    <w:p>
-      <w:pPr>
-        <w:widowControl w:val="0"/>
-        <w:pBdr>
-          <w:top w:val="nil"/>
-          <w:left w:val="nil"/>
-          <w:bottom w:val="nil"/>
-          <w:right w:val="nil"/>
-          <w:between w:val="nil"/>
-        </w:pBdr>
-        <w:spacing w:line="240" w:lineRule="auto"/>
-        <w:ind w:left="-851" w:right="1266"/>
-        <w:jc w:val="center"/>
-        <w:rPr>
-          <w:color w:val="000000"/>
-          <w:sz w:val="24"/>
-          <w:szCs w:val="24"/>
-        </w:rPr>
-      </w:pPr>
-    </w:p>
-    <w:p>
-      <w:pPr>
-        <w:widowControl w:val="0"/>
-        <w:pBdr>
-          <w:top w:val="nil"/>
-          <w:left w:val="nil"/>
-          <w:bottom w:val="nil"/>
-          <w:right w:val="nil"/>
-          <w:between w:val="nil"/>
-        </w:pBdr>
-        <w:spacing w:line="240" w:lineRule="auto"/>
-        <w:ind w:left="-851" w:right="1266"/>
-        <w:jc w:val="center"/>
-        <w:rPr>
-          <w:color w:val="000000"/>
-          <w:sz w:val="24"/>
-          <w:szCs w:val="24"/>
-        </w:rPr>
-      </w:pPr>
-    </w:p>
-    <w:p>
-      <w:pPr>
-        <w:widowControl w:val="0"/>
-        <w:pBdr>
-          <w:top w:val="nil"/>
-          <w:left w:val="nil"/>
-          <w:bottom w:val="nil"/>
-          <w:right w:val="nil"/>
-          <w:between w:val="nil"/>
-        </w:pBdr>
-        <w:spacing w:line="240" w:lineRule="auto"/>
-        <w:ind w:left="-851" w:right="1266"/>
-        <w:jc w:val="center"/>
-        <w:rPr>
-          <w:color w:val="000000"/>
-          <w:sz w:val="24"/>
-          <w:szCs w:val="24"/>
-        </w:rPr>
-      </w:pPr>
-    </w:p>
-    <w:p>
-      <w:pPr>
-        <w:widowControl w:val="0"/>
-        <w:pBdr>
-          <w:top w:val="nil"/>
-          <w:left w:val="nil"/>
-          <w:bottom w:val="nil"/>
-          <w:right w:val="nil"/>
-          <w:between w:val="nil"/>
-        </w:pBdr>
-        <w:spacing w:line="240" w:lineRule="auto"/>
-        <w:ind w:left="-851" w:right="1266"/>
-        <w:jc w:val="center"/>
-        <w:rPr>
-          <w:color w:val="000000"/>
-          <w:sz w:val="24"/>
-          <w:szCs w:val="24"/>
-        </w:rPr>
-      </w:pPr>
-    </w:p>
-    <w:p>
-      <w:pPr>
-        <w:widowControl w:val="0"/>
-        <w:pBdr>
-          <w:top w:val="nil"/>
-          <w:left w:val="nil"/>
-          <w:bottom w:val="nil"/>
-          <w:right w:val="nil"/>
-          <w:between w:val="nil"/>
-        </w:pBdr>
-        <w:spacing w:line="240" w:lineRule="auto"/>
-        <w:ind w:left="-851" w:right="1266"/>
-        <w:jc w:val="center"/>
-        <w:rPr>
-          <w:color w:val="000000"/>
-          <w:sz w:val="24"/>
-          <w:szCs w:val="24"/>
-        </w:rPr>
-      </w:pPr>
-    </w:p>
-    <w:p>
-      <w:pPr>
-        <w:widowControl w:val="0"/>
-        <w:pBdr>
-          <w:top w:val="nil"/>
-          <w:left w:val="nil"/>
-          <w:bottom w:val="nil"/>
-          <w:right w:val="nil"/>
-          <w:between w:val="nil"/>
-        </w:pBdr>
-        <w:spacing w:line="240" w:lineRule="auto"/>
-        <w:ind w:left="-851" w:right="1266"/>
-        <w:jc w:val="center"/>
-        <w:rPr>
-          <w:color w:val="000000"/>
-          <w:sz w:val="24"/>
-          <w:szCs w:val="24"/>
-        </w:rPr>
-      </w:pPr>
-    </w:p>
-    <w:p>
-      <w:pPr>
-        <w:widowControl w:val="0"/>
-        <w:pBdr>
-          <w:top w:val="nil"/>
-          <w:left w:val="nil"/>
-          <w:bottom w:val="nil"/>
-          <w:right w:val="nil"/>
-          <w:between w:val="nil"/>
-        </w:pBdr>
-        <w:spacing w:line="240" w:lineRule="auto"/>
-        <w:ind w:left="-851" w:right="1266"/>
-        <w:jc w:val="center"/>
-        <w:rPr>
-          <w:color w:val="000000"/>
-          <w:sz w:val="24"/>
-          <w:szCs w:val="24"/>
-        </w:rPr>
-      </w:pPr>
-    </w:p>
-    <w:p>
-      <w:pPr>
-        <w:widowControl w:val="0"/>
-        <w:pBdr>
-          <w:top w:val="nil"/>
-          <w:left w:val="nil"/>
-          <w:bottom w:val="nil"/>
-          <w:right w:val="nil"/>
-          <w:between w:val="nil"/>
-        </w:pBdr>
-        <w:spacing w:line="240" w:lineRule="auto"/>
-        <w:ind w:left="-851" w:right="1266"/>
-        <w:jc w:val="center"/>
-        <w:rPr>
-          <w:color w:val="000000"/>
-          <w:sz w:val="24"/>
-          <w:szCs w:val="24"/>
-        </w:rPr>
-      </w:pPr>
-    </w:p>
-    <w:p>
-      <w:pPr>
-        <w:widowControl w:val="0"/>
-        <w:pBdr>
-          <w:top w:val="nil"/>
-          <w:left w:val="nil"/>
-          <w:bottom w:val="nil"/>
-          <w:right w:val="nil"/>
-          <w:between w:val="nil"/>
-        </w:pBdr>
-        <w:spacing w:line="240" w:lineRule="auto"/>
-        <w:ind w:left="-851" w:right="1266"/>
-        <w:jc w:val="center"/>
-        <w:rPr>
-          <w:color w:val="000000"/>
-          <w:sz w:val="24"/>
-          <w:szCs w:val="24"/>
-        </w:rPr>
-      </w:pPr>
-    </w:p>
-    <w:p>
-      <w:pPr>
-        <w:widowControl w:val="0"/>
-        <w:pBdr>
-          <w:top w:val="nil"/>
-          <w:left w:val="nil"/>
-          <w:bottom w:val="nil"/>
-          <w:right w:val="nil"/>
-          <w:between w:val="nil"/>
-        </w:pBdr>
-        <w:spacing w:line="240" w:lineRule="auto"/>
-        <w:ind w:left="-851" w:right="1266"/>
-        <w:jc w:val="center"/>
-        <w:rPr>
-          <w:color w:val="000000"/>
-          <w:sz w:val="24"/>
-          <w:szCs w:val="24"/>
-        </w:rPr>
-      </w:pPr>
-    </w:p>
-    <w:p>
-      <w:pPr>
-        <w:widowControl w:val="0"/>
-        <w:pBdr>
-          <w:top w:val="nil"/>
-          <w:left w:val="nil"/>
-          <w:bottom w:val="nil"/>
-          <w:right w:val="nil"/>
-          <w:between w:val="nil"/>
-        </w:pBdr>
-        <w:spacing w:line="240" w:lineRule="auto"/>
-        <w:ind w:left="-851" w:right="1266"/>
-        <w:jc w:val="center"/>
-        <w:rPr>
-          <w:color w:val="000000"/>
-          <w:sz w:val="24"/>
-          <w:szCs w:val="24"/>
-        </w:rPr>
-      </w:pPr>
-    </w:p>
-    <w:p>
-      <w:pPr>
-        <w:widowControl w:val="0"/>
-        <w:pBdr>
-          <w:top w:val="nil"/>
-          <w:left w:val="nil"/>
-          <w:bottom w:val="nil"/>
-          <w:right w:val="nil"/>
-          <w:between w:val="nil"/>
-        </w:pBdr>
-        <w:spacing w:line="240" w:lineRule="auto"/>
-        <w:ind w:left="-851" w:right="1266"/>
-        <w:jc w:val="center"/>
-        <w:rPr>
-          <w:color w:val="000000"/>
-          <w:sz w:val="24"/>
-          <w:szCs w:val="24"/>
-        </w:rPr>
-      </w:pPr>
-    </w:p>
-    <w:p>
-      <w:pPr>
-        <w:widowControl w:val="0"/>
-        <w:pBdr>
-          <w:top w:val="nil"/>
-          <w:left w:val="nil"/>
-          <w:bottom w:val="nil"/>
-          <w:right w:val="nil"/>
-          <w:between w:val="nil"/>
-        </w:pBdr>
-        <w:spacing w:line="240" w:lineRule="auto"/>
-        <w:ind w:left="-851" w:right="1266"/>
-        <w:jc w:val="center"/>
-        <w:rPr>
-          <w:color w:val="000000"/>
-          <w:sz w:val="24"/>
-          <w:szCs w:val="24"/>
-        </w:rPr>
-      </w:pPr>
-    </w:p>
-    <w:p>
-      <w:pPr>
-        <w:widowControl w:val="0"/>
-        <w:pBdr>
-          <w:top w:val="nil"/>
-          <w:left w:val="nil"/>
-          <w:bottom w:val="nil"/>
-          <w:right w:val="nil"/>
-          <w:between w:val="nil"/>
-        </w:pBdr>
-        <w:spacing w:line="240" w:lineRule="auto"/>
-        <w:ind w:left="-851" w:right="1266"/>
-        <w:jc w:val="center"/>
-        <w:rPr>
-          <w:color w:val="000000"/>
-          <w:sz w:val="24"/>
-          <w:szCs w:val="24"/>
-        </w:rPr>
-      </w:pPr>
-    </w:p>
-    <w:p>
-      <w:pPr>
-        <w:widowControl w:val="0"/>
-        <w:pBdr>
-          <w:top w:val="nil"/>
-          <w:left w:val="nil"/>
-          <w:bottom w:val="nil"/>
-          <w:right w:val="nil"/>
-          <w:between w:val="nil"/>
-        </w:pBdr>
-        <w:spacing w:line="240" w:lineRule="auto"/>
-        <w:ind w:left="-851" w:right="1266"/>
-        <w:jc w:val="center"/>
-        <w:rPr>
-          <w:color w:val="000000"/>
-          <w:sz w:val="24"/>
-          <w:szCs w:val="24"/>
-        </w:rPr>
-      </w:pPr>
-    </w:p>
-    <w:p>
-      <w:pPr>
-        <w:widowControl w:val="0"/>
-        <w:pBdr>
-          <w:top w:val="nil"/>
-          <w:left w:val="nil"/>
-          <w:bottom w:val="nil"/>
-          <w:right w:val="nil"/>
-          <w:between w:val="nil"/>
-        </w:pBdr>
-        <w:spacing w:line="240" w:lineRule="auto"/>
-        <w:ind w:left="-851" w:right="1266"/>
-        <w:jc w:val="center"/>
-        <w:rPr>
-          <w:color w:val="000000"/>
-          <w:sz w:val="24"/>
-          <w:szCs w:val="24"/>
-        </w:rPr>
-      </w:pPr>
-    </w:p>
-    <w:p>
-      <w:pPr>
-        <w:widowControl w:val="0"/>
-        <w:pBdr>
-          <w:top w:val="nil"/>
-          <w:left w:val="nil"/>
-          <w:bottom w:val="nil"/>
-          <w:right w:val="nil"/>
-          <w:between w:val="nil"/>
-        </w:pBdr>
-        <w:spacing w:line="240" w:lineRule="auto"/>
-        <w:ind w:left="-851" w:right="1266"/>
-        <w:jc w:val="center"/>
-        <w:rPr>
-          <w:color w:val="000000"/>
-          <w:sz w:val="24"/>
-          <w:szCs w:val="24"/>
-        </w:rPr>
-      </w:pPr>
-    </w:p>
-    <w:p>
-      <w:pPr>
-        <w:widowControl w:val="0"/>
-        <w:pBdr>
-          <w:top w:val="nil"/>
-          <w:left w:val="nil"/>
-          <w:bottom w:val="nil"/>
-          <w:right w:val="nil"/>
-          <w:between w:val="nil"/>
-        </w:pBdr>
-        <w:spacing w:line="240" w:lineRule="auto"/>
-        <w:ind w:left="-851" w:right="1266"/>
-        <w:jc w:val="center"/>
-        <w:rPr>
-          <w:color w:val="000000"/>
-          <w:sz w:val="24"/>
-          <w:szCs w:val="24"/>
-        </w:rPr>
-      </w:pPr>
-    </w:p>
-    <w:p>
-      <w:pPr>
-        <w:widowControl w:val="0"/>
-        <w:pBdr>
-          <w:top w:val="nil"/>
-          <w:left w:val="nil"/>
-          <w:bottom w:val="nil"/>
-          <w:right w:val="nil"/>
-          <w:between w:val="nil"/>
-        </w:pBdr>
-        <w:spacing w:line="240" w:lineRule="auto"/>
-        <w:ind w:left="-851" w:right="1266"/>
-        <w:jc w:val="center"/>
-        <w:rPr>
-          <w:color w:val="000000"/>
-          <w:sz w:val="24"/>
-          <w:szCs w:val="24"/>
-        </w:rPr>
-      </w:pPr>
-    </w:p>
-    <w:p>
-      <w:pPr>
-        <w:widowControl w:val="0"/>
-        <w:pBdr>
-          <w:top w:val="nil"/>
-          <w:left w:val="nil"/>
-          <w:bottom w:val="nil"/>
-          <w:right w:val="nil"/>
-          <w:between w:val="nil"/>
-        </w:pBdr>
-        <w:spacing w:line="240" w:lineRule="auto"/>
-        <w:ind w:left="-851" w:right="1266"/>
-        <w:jc w:val="center"/>
-        <w:rPr>
-          <w:color w:val="000000"/>
-          <w:sz w:val="24"/>
-          <w:szCs w:val="24"/>
-        </w:rPr>
-      </w:pPr>
-    </w:p>
-    <w:p>
-      <w:pPr>
-        <w:widowControl w:val="0"/>
-        <w:pBdr>
-          <w:top w:val="nil"/>
-          <w:left w:val="nil"/>
-          <w:bottom w:val="nil"/>
-          <w:right w:val="nil"/>
-          <w:between w:val="nil"/>
-        </w:pBdr>
-        <w:spacing w:line="240" w:lineRule="auto"/>
-        <w:ind w:left="-851" w:right="1266"/>
-        <w:jc w:val="center"/>
-        <w:rPr>
-          <w:color w:val="000000"/>
-          <w:sz w:val="24"/>
-          <w:szCs w:val="24"/>
-        </w:rPr>
-      </w:pPr>
-    </w:p>
-    <w:p>
-      <w:pPr>
-        <w:widowControl w:val="0"/>
-        <w:pBdr>
-          <w:top w:val="nil"/>
-          <w:left w:val="nil"/>
-          <w:bottom w:val="nil"/>
-          <w:right w:val="nil"/>
-          <w:between w:val="nil"/>
-        </w:pBdr>
-        <w:spacing w:line="240" w:lineRule="auto"/>
-        <w:ind w:left="-851" w:right="1266"/>
-        <w:jc w:val="center"/>
-        <w:rPr>
-          <w:color w:val="000000"/>
-          <w:sz w:val="24"/>
-          <w:szCs w:val="24"/>
-        </w:rPr>
-      </w:pPr>
-      <w:r>
-        <w:rPr>
-          <w:color w:val="000000"/>
-          <w:sz w:val="24"/>
-          <w:szCs w:val="24"/>
-        </w:rPr>
+      <w:r>
+        <w:rPr>
+          <w:color w:val="000000"/>
+          <w:sz w:val="24"/>
+          <w:szCs w:val="24"/>
+        </w:rPr>
+        <w:lastRenderedPageBreak/>
         <w:t>CONCLUSIONES</w:t>
       </w:r>
     </w:p>
@@ -22060,6 +22612,647 @@
         <w:ind w:left="-851" w:right="1266"/>
         <w:jc w:val="both"/>
         <w:rPr>
+          <w:sz w:val="25"/>
+          <w:szCs w:val="25"/>
+          <w:shd w:val="clear" w:color="auto" w:fill="FFFFFF"/>
+        </w:rPr>
+      </w:pPr>
+    </w:p>
+    <w:p>
+      <w:pPr>
+        <w:widowControl w:val="0"/>
+        <w:pBdr>
+          <w:top w:val="nil"/>
+          <w:left w:val="nil"/>
+          <w:bottom w:val="nil"/>
+          <w:right w:val="nil"/>
+          <w:between w:val="nil"/>
+        </w:pBdr>
+        <w:spacing w:before="48" w:line="344" w:lineRule="auto"/>
+        <w:ind w:left="-851" w:right="1266"/>
+        <w:jc w:val="both"/>
+        <w:rPr>
+          <w:sz w:val="25"/>
+          <w:szCs w:val="25"/>
+          <w:shd w:val="clear" w:color="auto" w:fill="FFFFFF"/>
+        </w:rPr>
+      </w:pPr>
+      <w:r>
+        <w:rPr>
+          <w:rFonts w:ascii="Noto Sans Symbols" w:eastAsia="Noto Sans Symbols" w:hAnsi="Noto Sans Symbols" w:cs="Noto Sans Symbols"/>
+          <w:color w:val="000000"/>
+          <w:sz w:val="24"/>
+          <w:szCs w:val="24"/>
+        </w:rPr>
+        <w:t>∙</w:t>
+      </w:r>
+      <w:r>
+        <w:rPr>
+          <w:rFonts w:ascii="Noto Sans Symbols" w:eastAsia="Noto Sans Symbols" w:hAnsi="Noto Sans Symbols" w:cs="Noto Sans Symbols"/>
+          <w:color w:val="000000"/>
+          <w:sz w:val="24"/>
+          <w:szCs w:val="24"/>
+        </w:rPr>
+        <w:t xml:space="preserve"> </w:t>
+      </w:r>
+      <w:r>
+        <w:rPr>
+          <w:sz w:val="25"/>
+          <w:szCs w:val="25"/>
+          <w:shd w:val="clear" w:color="auto" w:fill="FFFFFF"/>
+        </w:rPr>
+        <w:t>La forma de interpolar en el programa puede ser muy diferent</w:t>
+      </w:r>
+      <w:r>
+        <w:rPr>
+          <w:sz w:val="25"/>
+          <w:szCs w:val="25"/>
+          <w:shd w:val="clear" w:color="auto" w:fill="FFFFFF"/>
+        </w:rPr>
+        <w:t>e dependiendo el método y el grado con el que se va a interpolar.</w:t>
+      </w:r>
+    </w:p>
+    <w:p>
+      <w:pPr>
+        <w:widowControl w:val="0"/>
+        <w:pBdr>
+          <w:top w:val="nil"/>
+          <w:left w:val="nil"/>
+          <w:bottom w:val="nil"/>
+          <w:right w:val="nil"/>
+          <w:between w:val="nil"/>
+        </w:pBdr>
+        <w:spacing w:before="48" w:line="344" w:lineRule="auto"/>
+        <w:ind w:left="-851" w:right="1266"/>
+        <w:jc w:val="both"/>
+        <w:rPr>
+          <w:sz w:val="25"/>
+          <w:szCs w:val="25"/>
+          <w:shd w:val="clear" w:color="auto" w:fill="FFFFFF"/>
+        </w:rPr>
+      </w:pPr>
+    </w:p>
+    <w:p>
+      <w:pPr>
+        <w:widowControl w:val="0"/>
+        <w:pBdr>
+          <w:top w:val="nil"/>
+          <w:left w:val="nil"/>
+          <w:bottom w:val="nil"/>
+          <w:right w:val="nil"/>
+          <w:between w:val="nil"/>
+        </w:pBdr>
+        <w:spacing w:before="48" w:line="344" w:lineRule="auto"/>
+        <w:ind w:left="-851" w:right="1266"/>
+        <w:jc w:val="both"/>
+        <w:rPr>
+          <w:sz w:val="25"/>
+          <w:szCs w:val="25"/>
+          <w:shd w:val="clear" w:color="auto" w:fill="FFFFFF"/>
+        </w:rPr>
+      </w:pPr>
+      <w:r>
+        <w:rPr>
+          <w:rFonts w:ascii="Noto Sans Symbols" w:eastAsia="Noto Sans Symbols" w:hAnsi="Noto Sans Symbols" w:cs="Noto Sans Symbols"/>
+          <w:color w:val="000000"/>
+          <w:sz w:val="24"/>
+          <w:szCs w:val="24"/>
+        </w:rPr>
+        <w:t>∙</w:t>
+      </w:r>
+      <w:r>
+        <w:rPr>
+          <w:rFonts w:ascii="Noto Sans Symbols" w:eastAsia="Noto Sans Symbols" w:hAnsi="Noto Sans Symbols" w:cs="Noto Sans Symbols"/>
+          <w:color w:val="000000"/>
+          <w:sz w:val="24"/>
+          <w:szCs w:val="24"/>
+        </w:rPr>
+        <w:t xml:space="preserve"> </w:t>
+      </w:r>
+      <w:r>
+        <w:rPr>
+          <w:sz w:val="25"/>
+          <w:szCs w:val="25"/>
+          <w:shd w:val="clear" w:color="auto" w:fill="FFFFFF"/>
+        </w:rPr>
+        <w:t xml:space="preserve">La interpolación es un tema amplio en donde existen distintos métodos, los cuales nos ayuda con diferentes polinomios ya sea de primer grado o segundo en cuanto </w:t>
+      </w:r>
+      <w:r>
+        <w:rPr>
+          <w:sz w:val="25"/>
+          <w:szCs w:val="25"/>
+          <w:shd w:val="clear" w:color="auto" w:fill="FFFFFF"/>
+        </w:rPr>
+        <w:t>más</w:t>
+      </w:r>
+      <w:r>
+        <w:rPr>
+          <w:sz w:val="25"/>
+          <w:szCs w:val="25"/>
+          <w:shd w:val="clear" w:color="auto" w:fill="FFFFFF"/>
+        </w:rPr>
+        <w:t xml:space="preserve"> grande la función mayor precisión en la interpolación ya que este se va formando de una </w:t>
+      </w:r>
+      <w:r>
+        <w:rPr>
+          <w:sz w:val="25"/>
+          <w:szCs w:val="25"/>
+          <w:shd w:val="clear" w:color="auto" w:fill="FFFFFF"/>
+        </w:rPr>
+        <w:t>línea</w:t>
+      </w:r>
+      <w:r>
+        <w:rPr>
+          <w:sz w:val="25"/>
+          <w:szCs w:val="25"/>
+          <w:shd w:val="clear" w:color="auto" w:fill="FFFFFF"/>
+        </w:rPr>
+        <w:t xml:space="preserve"> a una curvatura.</w:t>
+      </w:r>
+    </w:p>
+    <w:p>
+      <w:pPr>
+        <w:widowControl w:val="0"/>
+        <w:pBdr>
+          <w:top w:val="nil"/>
+          <w:left w:val="nil"/>
+          <w:bottom w:val="nil"/>
+          <w:right w:val="nil"/>
+          <w:between w:val="nil"/>
+        </w:pBdr>
+        <w:spacing w:before="48" w:line="344" w:lineRule="auto"/>
+        <w:ind w:left="-851" w:right="1266"/>
+        <w:jc w:val="both"/>
+        <w:rPr>
+          <w:sz w:val="25"/>
+          <w:szCs w:val="25"/>
+          <w:shd w:val="clear" w:color="auto" w:fill="FFFFFF"/>
+        </w:rPr>
+      </w:pPr>
+    </w:p>
+    <w:p>
+      <w:pPr>
+        <w:widowControl w:val="0"/>
+        <w:pBdr>
+          <w:top w:val="nil"/>
+          <w:left w:val="nil"/>
+          <w:bottom w:val="nil"/>
+          <w:right w:val="nil"/>
+          <w:between w:val="nil"/>
+        </w:pBdr>
+        <w:spacing w:before="48" w:line="344" w:lineRule="auto"/>
+        <w:ind w:left="-851" w:right="1266"/>
+        <w:jc w:val="both"/>
+        <w:rPr>
+          <w:rFonts w:eastAsia="Noto Sans Symbols"/>
+          <w:color w:val="000000"/>
+          <w:sz w:val="24"/>
+          <w:szCs w:val="24"/>
+        </w:rPr>
+      </w:pPr>
+      <w:r>
+        <w:rPr>
+          <w:rFonts w:eastAsia="Noto Sans Symbols"/>
+          <w:color w:val="000000"/>
+          <w:sz w:val="24"/>
+          <w:szCs w:val="24"/>
+        </w:rPr>
+        <w:t>∙</w:t>
+      </w:r>
+      <w:r>
+        <w:rPr>
+          <w:rFonts w:eastAsia="Noto Sans Symbols"/>
+          <w:color w:val="000000"/>
+          <w:sz w:val="24"/>
+          <w:szCs w:val="24"/>
+        </w:rPr>
+        <w:t xml:space="preserve"> En general la interpolación es una forma factible</w:t>
+      </w:r>
+      <w:r>
+        <w:rPr>
+          <w:rFonts w:eastAsia="Noto Sans Symbols"/>
+          <w:color w:val="000000"/>
+          <w:sz w:val="24"/>
+          <w:szCs w:val="24"/>
+        </w:rPr>
+        <w:t xml:space="preserve"> para encontrar un valor que no se proporciona </w:t>
+      </w:r>
+      <w:r>
+        <w:rPr>
+          <w:rFonts w:eastAsia="Noto Sans Symbols"/>
+          <w:color w:val="000000"/>
+          <w:sz w:val="24"/>
+          <w:szCs w:val="24"/>
+        </w:rPr>
+        <w:t xml:space="preserve">y que se sabe que se necesita para lograr el cálculo requerido ya sea para </w:t>
+      </w:r>
+      <w:r>
+        <w:rPr>
+          <w:rFonts w:eastAsia="Noto Sans Symbols"/>
+          <w:color w:val="000000"/>
+          <w:sz w:val="24"/>
+          <w:szCs w:val="24"/>
+        </w:rPr>
+        <w:lastRenderedPageBreak/>
+        <w:t>cualquier problema de aplicación</w:t>
+      </w:r>
+      <w:r>
+        <w:rPr>
+          <w:rFonts w:eastAsia="Noto Sans Symbols"/>
+          <w:color w:val="000000"/>
+          <w:sz w:val="24"/>
+          <w:szCs w:val="24"/>
+        </w:rPr>
+        <w:t>.</w:t>
+      </w:r>
+    </w:p>
+    <w:p>
+      <w:pPr>
+        <w:widowControl w:val="0"/>
+        <w:pBdr>
+          <w:top w:val="nil"/>
+          <w:left w:val="nil"/>
+          <w:bottom w:val="nil"/>
+          <w:right w:val="nil"/>
+          <w:between w:val="nil"/>
+        </w:pBdr>
+        <w:spacing w:before="48" w:line="344" w:lineRule="auto"/>
+        <w:ind w:left="-851" w:right="1266"/>
+        <w:jc w:val="both"/>
+        <w:rPr>
+          <w:rFonts w:eastAsia="Noto Sans Symbols"/>
+          <w:color w:val="000000"/>
+          <w:sz w:val="24"/>
+          <w:szCs w:val="24"/>
+        </w:rPr>
+      </w:pPr>
+    </w:p>
+    <w:p>
+      <w:pPr>
+        <w:widowControl w:val="0"/>
+        <w:pBdr>
+          <w:top w:val="nil"/>
+          <w:left w:val="nil"/>
+          <w:bottom w:val="nil"/>
+          <w:right w:val="nil"/>
+          <w:between w:val="nil"/>
+        </w:pBdr>
+        <w:spacing w:before="48" w:line="344" w:lineRule="auto"/>
+        <w:ind w:left="-851" w:right="1266"/>
+        <w:jc w:val="both"/>
+        <w:rPr>
+          <w:rFonts w:eastAsia="Noto Sans Symbols"/>
+          <w:color w:val="000000"/>
+          <w:sz w:val="24"/>
+          <w:szCs w:val="24"/>
+        </w:rPr>
+      </w:pPr>
+      <w:r>
+        <w:rPr>
+          <w:rFonts w:ascii="Noto Sans Symbols" w:eastAsia="Noto Sans Symbols" w:hAnsi="Noto Sans Symbols" w:cs="Noto Sans Symbols"/>
+          <w:color w:val="000000"/>
+          <w:sz w:val="24"/>
+          <w:szCs w:val="24"/>
+        </w:rPr>
+        <w:t>∙</w:t>
+      </w:r>
+      <w:r>
+        <w:rPr>
+          <w:rFonts w:ascii="Noto Sans Symbols" w:eastAsia="Noto Sans Symbols" w:hAnsi="Noto Sans Symbols" w:cs="Noto Sans Symbols"/>
+          <w:color w:val="000000"/>
+          <w:sz w:val="24"/>
+          <w:szCs w:val="24"/>
+        </w:rPr>
+        <w:t xml:space="preserve"> </w:t>
+      </w:r>
+      <w:r>
+        <w:rPr>
+          <w:rFonts w:eastAsia="Noto Sans Symbols"/>
+          <w:color w:val="000000"/>
+          <w:sz w:val="24"/>
+          <w:szCs w:val="24"/>
+        </w:rPr>
+        <w:t>L</w:t>
+      </w:r>
+      <w:r>
+        <w:rPr>
+          <w:rFonts w:eastAsia="Noto Sans Symbols"/>
+          <w:color w:val="000000"/>
+          <w:sz w:val="24"/>
+          <w:szCs w:val="24"/>
+        </w:rPr>
+        <w:t>a</w:t>
+      </w:r>
+      <w:r>
+        <w:rPr>
+          <w:rFonts w:eastAsia="Noto Sans Symbols"/>
+          <w:color w:val="000000"/>
+          <w:sz w:val="24"/>
+          <w:szCs w:val="24"/>
+        </w:rPr>
+        <w:t xml:space="preserve"> forma de estructuración de </w:t>
+      </w:r>
+      <w:r>
+        <w:rPr>
+          <w:rFonts w:eastAsia="Noto Sans Symbols"/>
+          <w:color w:val="000000"/>
+          <w:sz w:val="24"/>
+          <w:szCs w:val="24"/>
+        </w:rPr>
+        <w:t>interpolación</w:t>
+      </w:r>
+      <w:r>
+        <w:rPr>
+          <w:rFonts w:eastAsia="Noto Sans Symbols"/>
+          <w:color w:val="000000"/>
+          <w:sz w:val="24"/>
+          <w:szCs w:val="24"/>
+        </w:rPr>
+        <w:t xml:space="preserve"> es muy importante ya que</w:t>
+      </w:r>
+      <w:r>
+        <w:rPr>
+          <w:rFonts w:eastAsia="Noto Sans Symbols"/>
+          <w:color w:val="000000"/>
+          <w:sz w:val="24"/>
+          <w:szCs w:val="24"/>
+        </w:rPr>
+        <w:t xml:space="preserve"> con ellos llegas a una solución coherente y aproximada, ya que si no se hace de forma correcta la función puede dar </w:t>
+      </w:r>
+      <w:r>
+        <w:rPr>
+          <w:rFonts w:eastAsia="Noto Sans Symbols"/>
+          <w:color w:val="000000"/>
+          <w:sz w:val="24"/>
+          <w:szCs w:val="24"/>
+        </w:rPr>
+        <w:t>resultados</w:t>
+      </w:r>
+      <w:r>
+        <w:rPr>
+          <w:rFonts w:eastAsia="Noto Sans Symbols"/>
+          <w:color w:val="000000"/>
+          <w:sz w:val="24"/>
+          <w:szCs w:val="24"/>
+        </w:rPr>
+        <w:t xml:space="preserve"> incorrectos </w:t>
+      </w:r>
+      <w:r>
+        <w:rPr>
+          <w:rFonts w:eastAsia="Noto Sans Symbols"/>
+          <w:color w:val="000000"/>
+          <w:sz w:val="24"/>
+          <w:szCs w:val="24"/>
+        </w:rPr>
+        <w:t>y con ellos salir mal la interpolación del problema pedido.</w:t>
+      </w:r>
+    </w:p>
+    <w:p>
+      <w:pPr>
+        <w:widowControl w:val="0"/>
+        <w:pBdr>
+          <w:top w:val="nil"/>
+          <w:left w:val="nil"/>
+          <w:bottom w:val="nil"/>
+          <w:right w:val="nil"/>
+          <w:between w:val="nil"/>
+        </w:pBdr>
+        <w:spacing w:before="48" w:line="344" w:lineRule="auto"/>
+        <w:ind w:left="-851" w:right="1266"/>
+        <w:jc w:val="both"/>
+        <w:rPr>
+          <w:rFonts w:eastAsia="Noto Sans Symbols"/>
+          <w:color w:val="000000"/>
+          <w:sz w:val="24"/>
+          <w:szCs w:val="24"/>
+        </w:rPr>
+      </w:pPr>
+    </w:p>
+    <w:p>
+      <w:pPr>
+        <w:widowControl w:val="0"/>
+        <w:pBdr>
+          <w:top w:val="nil"/>
+          <w:left w:val="nil"/>
+          <w:bottom w:val="nil"/>
+          <w:right w:val="nil"/>
+          <w:between w:val="nil"/>
+        </w:pBdr>
+        <w:spacing w:before="48" w:line="344" w:lineRule="auto"/>
+        <w:ind w:left="-851" w:right="1266"/>
+        <w:jc w:val="both"/>
+        <w:rPr>
+          <w:rFonts w:eastAsia="Noto Sans Symbols"/>
+          <w:color w:val="000000"/>
+          <w:sz w:val="24"/>
+          <w:szCs w:val="24"/>
+        </w:rPr>
+      </w:pPr>
+      <w:r>
+        <w:rPr>
+          <w:rFonts w:ascii="Noto Sans Symbols" w:eastAsia="Noto Sans Symbols" w:hAnsi="Noto Sans Symbols" w:cs="Noto Sans Symbols"/>
+          <w:color w:val="000000"/>
+          <w:sz w:val="24"/>
+          <w:szCs w:val="24"/>
+        </w:rPr>
+        <w:t>∙</w:t>
+      </w:r>
+      <w:r>
+        <w:rPr>
+          <w:rFonts w:ascii="Noto Sans Symbols" w:eastAsia="Noto Sans Symbols" w:hAnsi="Noto Sans Symbols" w:cs="Noto Sans Symbols"/>
+          <w:color w:val="000000"/>
+          <w:sz w:val="24"/>
+          <w:szCs w:val="24"/>
+        </w:rPr>
+        <w:t xml:space="preserve"> </w:t>
+      </w:r>
+      <w:r>
+        <w:rPr>
+          <w:rFonts w:eastAsia="Noto Sans Symbols"/>
+          <w:color w:val="000000"/>
+          <w:sz w:val="24"/>
+          <w:szCs w:val="24"/>
+        </w:rPr>
+        <w:t xml:space="preserve">Dada la maleabilidad del concepto mismo de interpolación, por la variedad de métodos que nos ofrece para encontrar puntos, en ciertas ocasiones nos podemos encontrar con resultados muy confiables o todo lo contrario, debido a que el polinomio que sugerimos para describir el comportamiento de los puntos en la gráfica, se basa en criterios no establecidos, ya que depende mucho del fenómeno que estamos estudiando/evaluando, por lo cual debemos hacer uso de nuestro conocimiento previo, experiencia, o hasta sentido común de dicho fenómeno; para poder sugerir el polinomio correcto que describa con más precisión el comportamiento del fenómeno. Por </w:t>
+      </w:r>
+      <w:r>
+        <w:rPr>
+          <w:rFonts w:eastAsia="Noto Sans Symbols"/>
+          <w:color w:val="000000"/>
+          <w:sz w:val="24"/>
+          <w:szCs w:val="24"/>
+        </w:rPr>
+        <w:t>ende,</w:t>
+      </w:r>
+      <w:r>
+        <w:rPr>
+          <w:rFonts w:eastAsia="Noto Sans Symbols"/>
+          <w:color w:val="000000"/>
+          <w:sz w:val="24"/>
+          <w:szCs w:val="24"/>
+        </w:rPr>
+        <w:t xml:space="preserve"> la interpolación puede ser un arma de dos filos, si no sabemos cuándo y cómo aplicar algún método</w:t>
+      </w:r>
+      <w:r>
+        <w:rPr>
+          <w:rFonts w:eastAsia="Noto Sans Symbols"/>
+          <w:color w:val="000000"/>
+          <w:sz w:val="24"/>
+          <w:szCs w:val="24"/>
+        </w:rPr>
+        <w:t>.</w:t>
+      </w:r>
+    </w:p>
+    <w:p>
+      <w:pPr>
+        <w:widowControl w:val="0"/>
+        <w:pBdr>
+          <w:top w:val="nil"/>
+          <w:left w:val="nil"/>
+          <w:bottom w:val="nil"/>
+          <w:right w:val="nil"/>
+          <w:between w:val="nil"/>
+        </w:pBdr>
+        <w:spacing w:before="48" w:line="344" w:lineRule="auto"/>
+        <w:ind w:left="-851" w:right="1266"/>
+        <w:jc w:val="both"/>
+        <w:rPr>
+          <w:rFonts w:eastAsia="Noto Sans Symbols"/>
+          <w:color w:val="000000"/>
+          <w:sz w:val="24"/>
+          <w:szCs w:val="24"/>
+        </w:rPr>
+      </w:pPr>
+    </w:p>
+    <w:p>
+      <w:pPr>
+        <w:widowControl w:val="0"/>
+        <w:pBdr>
+          <w:top w:val="nil"/>
+          <w:left w:val="nil"/>
+          <w:bottom w:val="nil"/>
+          <w:right w:val="nil"/>
+          <w:between w:val="nil"/>
+        </w:pBdr>
+        <w:spacing w:before="48" w:line="344" w:lineRule="auto"/>
+        <w:ind w:left="-851" w:right="1266"/>
+        <w:jc w:val="both"/>
+        <w:rPr>
+          <w:rFonts w:eastAsia="Noto Sans Symbols"/>
+          <w:color w:val="000000"/>
+          <w:sz w:val="24"/>
+          <w:szCs w:val="24"/>
+        </w:rPr>
+      </w:pPr>
+      <w:r>
+        <w:rPr>
+          <w:rFonts w:ascii="Noto Sans Symbols" w:eastAsia="Noto Sans Symbols" w:hAnsi="Noto Sans Symbols" w:cs="Noto Sans Symbols"/>
+          <w:color w:val="000000"/>
+          <w:sz w:val="24"/>
+          <w:szCs w:val="24"/>
+        </w:rPr>
+        <w:t>∙</w:t>
+      </w:r>
+      <w:r>
+        <w:rPr>
+          <w:rFonts w:ascii="Noto Sans Symbols" w:eastAsia="Noto Sans Symbols" w:hAnsi="Noto Sans Symbols" w:cs="Noto Sans Symbols"/>
+          <w:color w:val="000000"/>
+          <w:sz w:val="24"/>
+          <w:szCs w:val="24"/>
+        </w:rPr>
+        <w:t xml:space="preserve"> </w:t>
+      </w:r>
+      <w:r>
+        <w:rPr>
+          <w:rFonts w:eastAsia="Noto Sans Symbols"/>
+          <w:color w:val="000000"/>
+          <w:sz w:val="24"/>
+          <w:szCs w:val="24"/>
+        </w:rPr>
+        <w:t xml:space="preserve">La interpolación de </w:t>
+      </w:r>
+      <w:r>
+        <w:rPr>
+          <w:rFonts w:eastAsia="Noto Sans Symbols"/>
+          <w:color w:val="000000"/>
+          <w:sz w:val="24"/>
+          <w:szCs w:val="24"/>
+        </w:rPr>
+        <w:t>Newton</w:t>
+      </w:r>
+      <w:r>
+        <w:rPr>
+          <w:rFonts w:eastAsia="Noto Sans Symbols"/>
+          <w:color w:val="000000"/>
+          <w:sz w:val="24"/>
+          <w:szCs w:val="24"/>
+        </w:rPr>
+        <w:t xml:space="preserve"> nos da un resultado más preciso, ya que se utilizan cálculos </w:t>
+      </w:r>
+      <w:proofErr w:type="gramStart"/>
+      <w:r>
+        <w:rPr>
+          <w:rFonts w:eastAsia="Noto Sans Symbols"/>
+          <w:color w:val="000000"/>
+          <w:sz w:val="24"/>
+          <w:szCs w:val="24"/>
+        </w:rPr>
+        <w:t>más</w:t>
+      </w:r>
+      <w:r>
+        <w:rPr>
+          <w:rFonts w:eastAsia="Noto Sans Symbols"/>
+          <w:color w:val="000000"/>
+          <w:sz w:val="24"/>
+          <w:szCs w:val="24"/>
+        </w:rPr>
+        <w:t xml:space="preserve"> complicados y más laboriosos</w:t>
+      </w:r>
+      <w:proofErr w:type="gramEnd"/>
+      <w:r>
+        <w:rPr>
+          <w:rFonts w:eastAsia="Noto Sans Symbols"/>
+          <w:color w:val="000000"/>
+          <w:sz w:val="24"/>
+          <w:szCs w:val="24"/>
+        </w:rPr>
+        <w:t xml:space="preserve"> si se hacen a mano. Es un excelente recurso, si se quiere un resultado más aproximado al verdadero.</w:t>
+      </w:r>
+    </w:p>
+    <w:p>
+      <w:pPr>
+        <w:widowControl w:val="0"/>
+        <w:pBdr>
+          <w:top w:val="nil"/>
+          <w:left w:val="nil"/>
+          <w:bottom w:val="nil"/>
+          <w:right w:val="nil"/>
+          <w:between w:val="nil"/>
+        </w:pBdr>
+        <w:spacing w:before="48" w:line="344" w:lineRule="auto"/>
+        <w:ind w:left="-851" w:right="1266"/>
+        <w:jc w:val="both"/>
+        <w:rPr>
+          <w:sz w:val="25"/>
+          <w:szCs w:val="25"/>
+          <w:shd w:val="clear" w:color="auto" w:fill="FFFFFF"/>
+        </w:rPr>
+      </w:pPr>
+    </w:p>
+    <w:p>
+      <w:pPr>
+        <w:widowControl w:val="0"/>
+        <w:pBdr>
+          <w:top w:val="nil"/>
+          <w:left w:val="nil"/>
+          <w:bottom w:val="nil"/>
+          <w:right w:val="nil"/>
+          <w:between w:val="nil"/>
+        </w:pBdr>
+        <w:spacing w:before="48" w:line="344" w:lineRule="auto"/>
+        <w:ind w:left="-851" w:right="1266"/>
+        <w:jc w:val="both"/>
+        <w:rPr>
           <w:color w:val="000000"/>
           <w:sz w:val="24"/>
           <w:szCs w:val="24"/>
@@ -22378,6 +23571,31 @@
         </w:pBdr>
         <w:spacing w:line="240" w:lineRule="auto"/>
         <w:ind w:left="-851" w:right="1266"/>
+        <w:jc w:val="center"/>
+        <w:rPr>
+          <w:color w:val="000000"/>
+          <w:sz w:val="24"/>
+          <w:szCs w:val="24"/>
+        </w:rPr>
+      </w:pPr>
+    </w:p>
+    <w:p>
+      <w:pPr>
+        <w:pStyle w:val="Prrafodelista"/>
+        <w:widowControl w:val="0"/>
+        <w:numPr>
+          <w:ilvl w:val="0"/>
+          <w:numId w:val="3"/>
+        </w:numPr>
+        <w:pBdr>
+          <w:top w:val="nil"/>
+          <w:left w:val="nil"/>
+          <w:bottom w:val="nil"/>
+          <w:right w:val="nil"/>
+          <w:between w:val="nil"/>
+        </w:pBdr>
+        <w:spacing w:line="240" w:lineRule="auto"/>
+        <w:ind w:right="1266"/>
         <w:jc w:val="center"/>
         <w:rPr>
           <w:color w:val="000000"/>
@@ -22531,7 +23749,7 @@
         </w:rPr>
         <w:t xml:space="preserve"> </w:t>
       </w:r>
-      <w:hyperlink r:id="rId42" w:history="1">
+      <w:hyperlink r:id="rId46" w:history="1">
         <w:r>
           <w:rPr>
             <w:rStyle w:val="Hipervnculo"/>
@@ -22669,7 +23887,7 @@
         </w:rPr>
         <w:t xml:space="preserve"> </w:t>
       </w:r>
-      <w:hyperlink r:id="rId43" w:history="1">
+      <w:hyperlink r:id="rId47" w:history="1">
         <w:r>
           <w:rPr>
             <w:rStyle w:val="Hipervnculo"/>
@@ -22745,7 +23963,7 @@
           <w:u w:val="none"/>
         </w:rPr>
       </w:pPr>
-      <w:hyperlink r:id="rId44" w:history="1">
+      <w:hyperlink r:id="rId48" w:history="1">
         <w:r>
           <w:rPr>
             <w:rStyle w:val="Hipervnculo"/>
@@ -23068,7 +24286,7 @@
           <w:szCs w:val="24"/>
         </w:rPr>
       </w:pPr>
-      <w:hyperlink r:id="rId45" w:history="1">
+      <w:hyperlink r:id="rId49" w:history="1">
         <w:r>
           <w:rPr>
             <w:rStyle w:val="Hipervnculo"/>
@@ -23142,7 +24360,7 @@
           <w:szCs w:val="24"/>
         </w:rPr>
       </w:pPr>
-      <w:hyperlink r:id="rId46" w:history="1">
+      <w:hyperlink r:id="rId50" w:history="1">
         <w:r>
           <w:rPr>
             <w:rStyle w:val="Hipervnculo"/>
@@ -23236,7 +24454,7 @@
           <w:szCs w:val="24"/>
         </w:rPr>
       </w:pPr>
-      <w:hyperlink r:id="rId47" w:history="1">
+      <w:hyperlink r:id="rId51" w:history="1">
         <w:r>
           <w:rPr>
             <w:rStyle w:val="Hipervnculo"/>

</xml_diff>